<commit_message>
Remove test info functions
</commit_message>
<xml_diff>
--- a/Documents/Documentation.docx
+++ b/Documents/Documentation.docx
@@ -1219,7 +1219,13 @@
           </w:tcPr>
           <w:p>
             <w:r>
-              <w:t>Standard process</w:t>
+              <w:t xml:space="preserve">Standard </w:t>
+            </w:r>
+            <w:r>
+              <w:t>P</w:t>
+            </w:r>
+            <w:r>
+              <w:t>rocess</w:t>
             </w:r>
           </w:p>
         </w:tc>
@@ -1326,65 +1332,908 @@
       </w:tr>
     </w:tbl>
     <w:p/>
-    <w:p>
-      <w:r>
-        <w:t>Register</w:t>
-      </w:r>
-    </w:p>
-    <w:p>
-      <w:r>
-        <w:t xml:space="preserve">Create </w:t>
-      </w:r>
-      <w:proofErr w:type="gramStart"/>
-      <w:r>
-        <w:t>reminder</w:t>
-      </w:r>
-      <w:proofErr w:type="gramEnd"/>
-    </w:p>
-    <w:p>
-      <w:r>
-        <w:t>Amend reminder</w:t>
-      </w:r>
-    </w:p>
-    <w:p>
-      <w:pPr>
-        <w:pStyle w:val="Heading1"/>
-      </w:pPr>
-      <w:r>
-        <w:t>Notes</w:t>
-      </w:r>
-    </w:p>
-    <w:p>
-      <w:pPr>
-        <w:pStyle w:val="ListParagraph"/>
-        <w:numPr>
-          <w:ilvl w:val="0"/>
-          <w:numId w:val="1"/>
-        </w:numPr>
-      </w:pPr>
-      <w:r>
-        <w:t>Data needs to be saved to a JSON file so that the user can come back to it later.</w:t>
-      </w:r>
-    </w:p>
-    <w:p>
-      <w:pPr>
-        <w:pStyle w:val="ListParagraph"/>
-        <w:numPr>
-          <w:ilvl w:val="0"/>
-          <w:numId w:val="1"/>
-        </w:numPr>
-      </w:pPr>
-      <w:r>
-        <w:lastRenderedPageBreak/>
-        <w:t xml:space="preserve">Notifications could be visual on the </w:t>
-      </w:r>
-      <w:r>
-        <w:t>screen or</w:t>
-      </w:r>
-      <w:r>
-        <w:t xml:space="preserve"> use external devices to indicate (e.g. Philips Hue lights change colour depending on the status of different tasks).</w:t>
-      </w:r>
-    </w:p>
+    <w:tbl>
+      <w:tblPr>
+        <w:tblStyle w:val="TableGrid"/>
+        <w:tblW w:w="0" w:type="auto"/>
+        <w:tblLook w:val="04A0" w:firstRow="1" w:lastRow="0" w:firstColumn="1" w:lastColumn="0" w:noHBand="0" w:noVBand="1"/>
+      </w:tblPr>
+      <w:tblGrid>
+        <w:gridCol w:w="4508"/>
+        <w:gridCol w:w="4508"/>
+      </w:tblGrid>
+      <w:tr>
+        <w:tc>
+          <w:tcPr>
+            <w:tcW w:w="4508" w:type="dxa"/>
+          </w:tcPr>
+          <w:p>
+            <w:r>
+              <w:t>Name</w:t>
+            </w:r>
+          </w:p>
+        </w:tc>
+        <w:tc>
+          <w:tcPr>
+            <w:tcW w:w="4508" w:type="dxa"/>
+          </w:tcPr>
+          <w:p>
+            <w:r>
+              <w:t>Register</w:t>
+            </w:r>
+          </w:p>
+        </w:tc>
+      </w:tr>
+      <w:tr>
+        <w:tc>
+          <w:tcPr>
+            <w:tcW w:w="4508" w:type="dxa"/>
+          </w:tcPr>
+          <w:p>
+            <w:r>
+              <w:t>Short Description</w:t>
+            </w:r>
+          </w:p>
+        </w:tc>
+        <w:tc>
+          <w:tcPr>
+            <w:tcW w:w="4508" w:type="dxa"/>
+          </w:tcPr>
+          <w:p>
+            <w:r>
+              <w:t>Allow user to register an account</w:t>
+            </w:r>
+          </w:p>
+        </w:tc>
+      </w:tr>
+      <w:tr>
+        <w:tc>
+          <w:tcPr>
+            <w:tcW w:w="4508" w:type="dxa"/>
+          </w:tcPr>
+          <w:p>
+            <w:r>
+              <w:t>Precondition</w:t>
+            </w:r>
+          </w:p>
+        </w:tc>
+        <w:tc>
+          <w:tcPr>
+            <w:tcW w:w="4508" w:type="dxa"/>
+          </w:tcPr>
+          <w:p>
+            <w:r>
+              <w:t>User is logged out</w:t>
+            </w:r>
+          </w:p>
+        </w:tc>
+      </w:tr>
+      <w:tr>
+        <w:tc>
+          <w:tcPr>
+            <w:tcW w:w="4508" w:type="dxa"/>
+          </w:tcPr>
+          <w:p>
+            <w:r>
+              <w:t>Post Condition</w:t>
+            </w:r>
+          </w:p>
+        </w:tc>
+        <w:tc>
+          <w:tcPr>
+            <w:tcW w:w="4508" w:type="dxa"/>
+          </w:tcPr>
+          <w:p>
+            <w:r>
+              <w:t>User has an account and is logged in</w:t>
+            </w:r>
+          </w:p>
+        </w:tc>
+      </w:tr>
+      <w:tr>
+        <w:tc>
+          <w:tcPr>
+            <w:tcW w:w="4508" w:type="dxa"/>
+          </w:tcPr>
+          <w:p>
+            <w:r>
+              <w:t>Error Situations</w:t>
+            </w:r>
+          </w:p>
+        </w:tc>
+        <w:tc>
+          <w:tcPr>
+            <w:tcW w:w="4508" w:type="dxa"/>
+          </w:tcPr>
+          <w:p>
+            <w:r>
+              <w:t>Username already exists</w:t>
+            </w:r>
+          </w:p>
+        </w:tc>
+      </w:tr>
+      <w:tr>
+        <w:tc>
+          <w:tcPr>
+            <w:tcW w:w="4508" w:type="dxa"/>
+          </w:tcPr>
+          <w:p>
+            <w:r>
+              <w:t>Actors</w:t>
+            </w:r>
+          </w:p>
+        </w:tc>
+        <w:tc>
+          <w:tcPr>
+            <w:tcW w:w="4508" w:type="dxa"/>
+          </w:tcPr>
+          <w:p>
+            <w:r>
+              <w:t>User</w:t>
+            </w:r>
+          </w:p>
+        </w:tc>
+      </w:tr>
+      <w:tr>
+        <w:tc>
+          <w:tcPr>
+            <w:tcW w:w="4508" w:type="dxa"/>
+          </w:tcPr>
+          <w:p>
+            <w:r>
+              <w:t>Triggers</w:t>
+            </w:r>
+          </w:p>
+        </w:tc>
+        <w:tc>
+          <w:tcPr>
+            <w:tcW w:w="4508" w:type="dxa"/>
+          </w:tcPr>
+          <w:p>
+            <w:r>
+              <w:t>User registers an account</w:t>
+            </w:r>
+          </w:p>
+        </w:tc>
+      </w:tr>
+      <w:tr>
+        <w:tc>
+          <w:tcPr>
+            <w:tcW w:w="4508" w:type="dxa"/>
+          </w:tcPr>
+          <w:p>
+            <w:r>
+              <w:lastRenderedPageBreak/>
+              <w:t>Standard Process</w:t>
+            </w:r>
+          </w:p>
+        </w:tc>
+        <w:tc>
+          <w:tcPr>
+            <w:tcW w:w="4508" w:type="dxa"/>
+          </w:tcPr>
+          <w:p>
+            <w:pPr>
+              <w:pStyle w:val="ListParagraph"/>
+              <w:numPr>
+                <w:ilvl w:val="0"/>
+                <w:numId w:val="8"/>
+              </w:numPr>
+            </w:pPr>
+            <w:r>
+              <w:t xml:space="preserve">User enters a username, name, and </w:t>
+            </w:r>
+            <w:proofErr w:type="gramStart"/>
+            <w:r>
+              <w:t>password</w:t>
+            </w:r>
+            <w:proofErr w:type="gramEnd"/>
+          </w:p>
+          <w:p>
+            <w:pPr>
+              <w:pStyle w:val="ListParagraph"/>
+              <w:numPr>
+                <w:ilvl w:val="0"/>
+                <w:numId w:val="8"/>
+              </w:numPr>
+            </w:pPr>
+            <w:r>
+              <w:t xml:space="preserve">Check that the two passwords </w:t>
+            </w:r>
+            <w:proofErr w:type="gramStart"/>
+            <w:r>
+              <w:t>match</w:t>
+            </w:r>
+            <w:proofErr w:type="gramEnd"/>
+          </w:p>
+          <w:p>
+            <w:pPr>
+              <w:pStyle w:val="ListParagraph"/>
+              <w:numPr>
+                <w:ilvl w:val="0"/>
+                <w:numId w:val="8"/>
+              </w:numPr>
+            </w:pPr>
+            <w:r>
+              <w:t>System checks to see if the username has been used before</w:t>
+            </w:r>
+          </w:p>
+          <w:p>
+            <w:pPr>
+              <w:pStyle w:val="ListParagraph"/>
+              <w:numPr>
+                <w:ilvl w:val="0"/>
+                <w:numId w:val="8"/>
+              </w:numPr>
+            </w:pPr>
+            <w:r>
+              <w:t xml:space="preserve">System creates user </w:t>
+            </w:r>
+            <w:proofErr w:type="gramStart"/>
+            <w:r>
+              <w:t>account</w:t>
+            </w:r>
+            <w:proofErr w:type="gramEnd"/>
+          </w:p>
+          <w:p>
+            <w:pPr>
+              <w:pStyle w:val="ListParagraph"/>
+              <w:numPr>
+                <w:ilvl w:val="0"/>
+                <w:numId w:val="8"/>
+              </w:numPr>
+            </w:pPr>
+            <w:r>
+              <w:t>Client is logged in</w:t>
+            </w:r>
+          </w:p>
+        </w:tc>
+      </w:tr>
+      <w:tr>
+        <w:tc>
+          <w:tcPr>
+            <w:tcW w:w="4508" w:type="dxa"/>
+          </w:tcPr>
+          <w:p>
+            <w:r>
+              <w:t>Alternative Process</w:t>
+            </w:r>
+          </w:p>
+        </w:tc>
+        <w:tc>
+          <w:tcPr>
+            <w:tcW w:w="4508" w:type="dxa"/>
+          </w:tcPr>
+          <w:p>
+            <w:pPr>
+              <w:pStyle w:val="ListParagraph"/>
+              <w:numPr>
+                <w:ilvl w:val="0"/>
+                <w:numId w:val="11"/>
+              </w:numPr>
+            </w:pPr>
+            <w:r>
+              <w:t>User is alerted that the username has already been used</w:t>
+            </w:r>
+          </w:p>
+        </w:tc>
+      </w:tr>
+    </w:tbl>
+    <w:p/>
+    <w:tbl>
+      <w:tblPr>
+        <w:tblStyle w:val="TableGrid"/>
+        <w:tblW w:w="0" w:type="auto"/>
+        <w:tblLook w:val="04A0" w:firstRow="1" w:lastRow="0" w:firstColumn="1" w:lastColumn="0" w:noHBand="0" w:noVBand="1"/>
+      </w:tblPr>
+      <w:tblGrid>
+        <w:gridCol w:w="4508"/>
+        <w:gridCol w:w="4508"/>
+      </w:tblGrid>
+      <w:tr>
+        <w:tc>
+          <w:tcPr>
+            <w:tcW w:w="4508" w:type="dxa"/>
+          </w:tcPr>
+          <w:p>
+            <w:r>
+              <w:t>Name</w:t>
+            </w:r>
+          </w:p>
+        </w:tc>
+        <w:tc>
+          <w:tcPr>
+            <w:tcW w:w="4508" w:type="dxa"/>
+          </w:tcPr>
+          <w:p>
+            <w:r>
+              <w:t>Create Reminder</w:t>
+            </w:r>
+          </w:p>
+        </w:tc>
+      </w:tr>
+      <w:tr>
+        <w:tc>
+          <w:tcPr>
+            <w:tcW w:w="4508" w:type="dxa"/>
+          </w:tcPr>
+          <w:p>
+            <w:r>
+              <w:t>Short Description</w:t>
+            </w:r>
+          </w:p>
+        </w:tc>
+        <w:tc>
+          <w:tcPr>
+            <w:tcW w:w="4508" w:type="dxa"/>
+          </w:tcPr>
+          <w:p>
+            <w:r>
+              <w:t>Allow user to create a reminder</w:t>
+            </w:r>
+          </w:p>
+        </w:tc>
+      </w:tr>
+      <w:tr>
+        <w:tc>
+          <w:tcPr>
+            <w:tcW w:w="4508" w:type="dxa"/>
+          </w:tcPr>
+          <w:p>
+            <w:r>
+              <w:t>Precondition</w:t>
+            </w:r>
+          </w:p>
+        </w:tc>
+        <w:tc>
+          <w:tcPr>
+            <w:tcW w:w="4508" w:type="dxa"/>
+          </w:tcPr>
+          <w:p>
+            <w:r>
+              <w:t>User is logged in</w:t>
+            </w:r>
+          </w:p>
+        </w:tc>
+      </w:tr>
+      <w:tr>
+        <w:tc>
+          <w:tcPr>
+            <w:tcW w:w="4508" w:type="dxa"/>
+          </w:tcPr>
+          <w:p>
+            <w:r>
+              <w:t>Post Condition</w:t>
+            </w:r>
+          </w:p>
+        </w:tc>
+        <w:tc>
+          <w:tcPr>
+            <w:tcW w:w="4508" w:type="dxa"/>
+          </w:tcPr>
+          <w:p>
+            <w:r>
+              <w:t>New reminder is saved to server and displayed in calendar</w:t>
+            </w:r>
+          </w:p>
+        </w:tc>
+      </w:tr>
+      <w:tr>
+        <w:tc>
+          <w:tcPr>
+            <w:tcW w:w="4508" w:type="dxa"/>
+          </w:tcPr>
+          <w:p>
+            <w:r>
+              <w:t>Error Situations</w:t>
+            </w:r>
+          </w:p>
+        </w:tc>
+        <w:tc>
+          <w:tcPr>
+            <w:tcW w:w="4508" w:type="dxa"/>
+          </w:tcPr>
+          <w:p>
+            <w:r>
+              <w:t>Not all reminder data is filled in</w:t>
+            </w:r>
+          </w:p>
+        </w:tc>
+      </w:tr>
+      <w:tr>
+        <w:tc>
+          <w:tcPr>
+            <w:tcW w:w="4508" w:type="dxa"/>
+          </w:tcPr>
+          <w:p>
+            <w:r>
+              <w:t>Actors</w:t>
+            </w:r>
+          </w:p>
+        </w:tc>
+        <w:tc>
+          <w:tcPr>
+            <w:tcW w:w="4508" w:type="dxa"/>
+          </w:tcPr>
+          <w:p>
+            <w:r>
+              <w:t>User</w:t>
+            </w:r>
+          </w:p>
+        </w:tc>
+      </w:tr>
+      <w:tr>
+        <w:tc>
+          <w:tcPr>
+            <w:tcW w:w="4508" w:type="dxa"/>
+          </w:tcPr>
+          <w:p>
+            <w:r>
+              <w:t>Triggers</w:t>
+            </w:r>
+          </w:p>
+        </w:tc>
+        <w:tc>
+          <w:tcPr>
+            <w:tcW w:w="4508" w:type="dxa"/>
+          </w:tcPr>
+          <w:p>
+            <w:r>
+              <w:t>User creates a new reminder</w:t>
+            </w:r>
+          </w:p>
+        </w:tc>
+      </w:tr>
+      <w:tr>
+        <w:tc>
+          <w:tcPr>
+            <w:tcW w:w="4508" w:type="dxa"/>
+          </w:tcPr>
+          <w:p>
+            <w:r>
+              <w:t>Standard Process</w:t>
+            </w:r>
+          </w:p>
+        </w:tc>
+        <w:tc>
+          <w:tcPr>
+            <w:tcW w:w="4508" w:type="dxa"/>
+          </w:tcPr>
+          <w:p>
+            <w:pPr>
+              <w:pStyle w:val="ListParagraph"/>
+              <w:numPr>
+                <w:ilvl w:val="0"/>
+                <w:numId w:val="13"/>
+              </w:numPr>
+            </w:pPr>
+            <w:r>
+              <w:t xml:space="preserve">User enters a title for the </w:t>
+            </w:r>
+            <w:proofErr w:type="gramStart"/>
+            <w:r>
+              <w:t>reminder</w:t>
+            </w:r>
+            <w:proofErr w:type="gramEnd"/>
+          </w:p>
+          <w:p>
+            <w:pPr>
+              <w:pStyle w:val="ListParagraph"/>
+              <w:numPr>
+                <w:ilvl w:val="0"/>
+                <w:numId w:val="13"/>
+              </w:numPr>
+            </w:pPr>
+            <w:r>
+              <w:t xml:space="preserve">User enters a due </w:t>
+            </w:r>
+            <w:proofErr w:type="gramStart"/>
+            <w:r>
+              <w:t>date</w:t>
+            </w:r>
+            <w:proofErr w:type="gramEnd"/>
+          </w:p>
+          <w:p>
+            <w:pPr>
+              <w:pStyle w:val="ListParagraph"/>
+              <w:numPr>
+                <w:ilvl w:val="0"/>
+                <w:numId w:val="13"/>
+              </w:numPr>
+            </w:pPr>
+            <w:r>
+              <w:t>User may enter a description (not required)</w:t>
+            </w:r>
+          </w:p>
+          <w:p>
+            <w:pPr>
+              <w:pStyle w:val="ListParagraph"/>
+              <w:numPr>
+                <w:ilvl w:val="0"/>
+                <w:numId w:val="13"/>
+              </w:numPr>
+            </w:pPr>
+            <w:r>
+              <w:t xml:space="preserve">Reminder is sent to server and </w:t>
+            </w:r>
+            <w:proofErr w:type="gramStart"/>
+            <w:r>
+              <w:t>stored</w:t>
+            </w:r>
+            <w:proofErr w:type="gramEnd"/>
+          </w:p>
+          <w:p>
+            <w:pPr>
+              <w:pStyle w:val="ListParagraph"/>
+              <w:numPr>
+                <w:ilvl w:val="0"/>
+                <w:numId w:val="13"/>
+              </w:numPr>
+            </w:pPr>
+            <w:r>
+              <w:t xml:space="preserve">Server responds to confirm </w:t>
+            </w:r>
+            <w:proofErr w:type="gramStart"/>
+            <w:r>
+              <w:t>success</w:t>
+            </w:r>
+            <w:proofErr w:type="gramEnd"/>
+          </w:p>
+          <w:p>
+            <w:pPr>
+              <w:pStyle w:val="ListParagraph"/>
+              <w:numPr>
+                <w:ilvl w:val="0"/>
+                <w:numId w:val="13"/>
+              </w:numPr>
+            </w:pPr>
+            <w:r>
+              <w:t>Reminder is displayed in calendar</w:t>
+            </w:r>
+          </w:p>
+        </w:tc>
+      </w:tr>
+      <w:tr>
+        <w:tc>
+          <w:tcPr>
+            <w:tcW w:w="4508" w:type="dxa"/>
+          </w:tcPr>
+          <w:p>
+            <w:r>
+              <w:t>Alternative Process</w:t>
+            </w:r>
+          </w:p>
+        </w:tc>
+        <w:tc>
+          <w:tcPr>
+            <w:tcW w:w="4508" w:type="dxa"/>
+          </w:tcPr>
+          <w:p>
+            <w:r>
+              <w:t xml:space="preserve">If a title or due date is not filled </w:t>
+            </w:r>
+            <w:proofErr w:type="gramStart"/>
+            <w:r>
+              <w:t>in</w:t>
+            </w:r>
+            <w:proofErr w:type="gramEnd"/>
+            <w:r>
+              <w:t xml:space="preserve"> then the user will be alerted that they are required.</w:t>
+            </w:r>
+          </w:p>
+        </w:tc>
+      </w:tr>
+    </w:tbl>
+    <w:p/>
+    <w:tbl>
+      <w:tblPr>
+        <w:tblStyle w:val="TableGrid"/>
+        <w:tblW w:w="0" w:type="auto"/>
+        <w:tblLook w:val="04A0" w:firstRow="1" w:lastRow="0" w:firstColumn="1" w:lastColumn="0" w:noHBand="0" w:noVBand="1"/>
+      </w:tblPr>
+      <w:tblGrid>
+        <w:gridCol w:w="4508"/>
+        <w:gridCol w:w="4508"/>
+      </w:tblGrid>
+      <w:tr>
+        <w:tc>
+          <w:tcPr>
+            <w:tcW w:w="4508" w:type="dxa"/>
+          </w:tcPr>
+          <w:p>
+            <w:r>
+              <w:t>Name</w:t>
+            </w:r>
+          </w:p>
+        </w:tc>
+        <w:tc>
+          <w:tcPr>
+            <w:tcW w:w="4508" w:type="dxa"/>
+          </w:tcPr>
+          <w:p>
+            <w:r>
+              <w:t>Amend Reminder</w:t>
+            </w:r>
+          </w:p>
+        </w:tc>
+      </w:tr>
+      <w:tr>
+        <w:tc>
+          <w:tcPr>
+            <w:tcW w:w="4508" w:type="dxa"/>
+          </w:tcPr>
+          <w:p>
+            <w:r>
+              <w:t>Short Description</w:t>
+            </w:r>
+          </w:p>
+        </w:tc>
+        <w:tc>
+          <w:tcPr>
+            <w:tcW w:w="4508" w:type="dxa"/>
+          </w:tcPr>
+          <w:p>
+            <w:r>
+              <w:t>Allows user to amend a reminder that already exists</w:t>
+            </w:r>
+          </w:p>
+        </w:tc>
+      </w:tr>
+      <w:tr>
+        <w:tc>
+          <w:tcPr>
+            <w:tcW w:w="4508" w:type="dxa"/>
+          </w:tcPr>
+          <w:p>
+            <w:r>
+              <w:t>Precondition</w:t>
+            </w:r>
+          </w:p>
+        </w:tc>
+        <w:tc>
+          <w:tcPr>
+            <w:tcW w:w="4508" w:type="dxa"/>
+          </w:tcPr>
+          <w:p>
+            <w:r>
+              <w:t>User is logged in and a reminder exists</w:t>
+            </w:r>
+          </w:p>
+        </w:tc>
+      </w:tr>
+      <w:tr>
+        <w:tc>
+          <w:tcPr>
+            <w:tcW w:w="4508" w:type="dxa"/>
+          </w:tcPr>
+          <w:p>
+            <w:r>
+              <w:t>Post condition</w:t>
+            </w:r>
+          </w:p>
+        </w:tc>
+        <w:tc>
+          <w:tcPr>
+            <w:tcW w:w="4508" w:type="dxa"/>
+          </w:tcPr>
+          <w:p>
+            <w:r>
+              <w:t>Reminder is amended</w:t>
+            </w:r>
+          </w:p>
+        </w:tc>
+      </w:tr>
+      <w:tr>
+        <w:tc>
+          <w:tcPr>
+            <w:tcW w:w="4508" w:type="dxa"/>
+          </w:tcPr>
+          <w:p>
+            <w:r>
+              <w:t>Error situations</w:t>
+            </w:r>
+          </w:p>
+        </w:tc>
+        <w:tc>
+          <w:tcPr>
+            <w:tcW w:w="4508" w:type="dxa"/>
+          </w:tcPr>
+          <w:p>
+            <w:r>
+              <w:t>Title or due date is removed</w:t>
+            </w:r>
+          </w:p>
+        </w:tc>
+      </w:tr>
+      <w:tr>
+        <w:tc>
+          <w:tcPr>
+            <w:tcW w:w="4508" w:type="dxa"/>
+          </w:tcPr>
+          <w:p>
+            <w:r>
+              <w:t>Actors</w:t>
+            </w:r>
+          </w:p>
+        </w:tc>
+        <w:tc>
+          <w:tcPr>
+            <w:tcW w:w="4508" w:type="dxa"/>
+          </w:tcPr>
+          <w:p>
+            <w:r>
+              <w:t>User</w:t>
+            </w:r>
+          </w:p>
+        </w:tc>
+      </w:tr>
+      <w:tr>
+        <w:tc>
+          <w:tcPr>
+            <w:tcW w:w="4508" w:type="dxa"/>
+          </w:tcPr>
+          <w:p>
+            <w:r>
+              <w:t>Triggers</w:t>
+            </w:r>
+          </w:p>
+        </w:tc>
+        <w:tc>
+          <w:tcPr>
+            <w:tcW w:w="4508" w:type="dxa"/>
+          </w:tcPr>
+          <w:p>
+            <w:r>
+              <w:t>User amends a reminder</w:t>
+            </w:r>
+          </w:p>
+        </w:tc>
+      </w:tr>
+      <w:tr>
+        <w:tc>
+          <w:tcPr>
+            <w:tcW w:w="4508" w:type="dxa"/>
+          </w:tcPr>
+          <w:p>
+            <w:r>
+              <w:t>Standard Process</w:t>
+            </w:r>
+          </w:p>
+        </w:tc>
+        <w:tc>
+          <w:tcPr>
+            <w:tcW w:w="4508" w:type="dxa"/>
+          </w:tcPr>
+          <w:p>
+            <w:pPr>
+              <w:pStyle w:val="ListParagraph"/>
+              <w:numPr>
+                <w:ilvl w:val="0"/>
+                <w:numId w:val="16"/>
+              </w:numPr>
+            </w:pPr>
+            <w:r>
+              <w:t xml:space="preserve">User amends data stored in the </w:t>
+            </w:r>
+            <w:proofErr w:type="gramStart"/>
+            <w:r>
+              <w:t>reminder</w:t>
+            </w:r>
+            <w:proofErr w:type="gramEnd"/>
+          </w:p>
+          <w:p>
+            <w:pPr>
+              <w:pStyle w:val="ListParagraph"/>
+              <w:numPr>
+                <w:ilvl w:val="0"/>
+                <w:numId w:val="16"/>
+              </w:numPr>
+            </w:pPr>
+            <w:r>
+              <w:t xml:space="preserve">Data is sent to </w:t>
+            </w:r>
+            <w:proofErr w:type="gramStart"/>
+            <w:r>
+              <w:t>system</w:t>
+            </w:r>
+            <w:proofErr w:type="gramEnd"/>
+          </w:p>
+          <w:p>
+            <w:pPr>
+              <w:pStyle w:val="ListParagraph"/>
+              <w:numPr>
+                <w:ilvl w:val="0"/>
+                <w:numId w:val="16"/>
+              </w:numPr>
+            </w:pPr>
+            <w:r>
+              <w:t xml:space="preserve">System replaces the reminder with this new </w:t>
+            </w:r>
+            <w:proofErr w:type="gramStart"/>
+            <w:r>
+              <w:t>data</w:t>
+            </w:r>
+            <w:proofErr w:type="gramEnd"/>
+          </w:p>
+          <w:p>
+            <w:pPr>
+              <w:pStyle w:val="ListParagraph"/>
+              <w:numPr>
+                <w:ilvl w:val="0"/>
+                <w:numId w:val="16"/>
+              </w:numPr>
+            </w:pPr>
+            <w:r>
+              <w:t xml:space="preserve">System responds to confirm </w:t>
+            </w:r>
+            <w:proofErr w:type="gramStart"/>
+            <w:r>
+              <w:t>success</w:t>
+            </w:r>
+            <w:proofErr w:type="gramEnd"/>
+          </w:p>
+          <w:p>
+            <w:pPr>
+              <w:pStyle w:val="ListParagraph"/>
+              <w:numPr>
+                <w:ilvl w:val="0"/>
+                <w:numId w:val="16"/>
+              </w:numPr>
+            </w:pPr>
+            <w:r>
+              <w:t>Client’s calendar is updated to display changes.</w:t>
+            </w:r>
+          </w:p>
+        </w:tc>
+      </w:tr>
+      <w:tr>
+        <w:tc>
+          <w:tcPr>
+            <w:tcW w:w="4508" w:type="dxa"/>
+          </w:tcPr>
+          <w:p>
+            <w:r>
+              <w:t>Alternative Process</w:t>
+            </w:r>
+          </w:p>
+        </w:tc>
+        <w:tc>
+          <w:tcPr>
+            <w:tcW w:w="4508" w:type="dxa"/>
+          </w:tcPr>
+          <w:p>
+            <w:pPr>
+              <w:pStyle w:val="ListParagraph"/>
+              <w:numPr>
+                <w:ilvl w:val="0"/>
+                <w:numId w:val="17"/>
+              </w:numPr>
+            </w:pPr>
+            <w:r>
+              <w:t xml:space="preserve">(No title or due date) User is alerted that the title and due date is </w:t>
+            </w:r>
+            <w:proofErr w:type="gramStart"/>
+            <w:r>
+              <w:t>required</w:t>
+            </w:r>
+            <w:proofErr w:type="gramEnd"/>
+          </w:p>
+          <w:p>
+            <w:pPr>
+              <w:pStyle w:val="ListParagraph"/>
+              <w:numPr>
+                <w:ilvl w:val="0"/>
+                <w:numId w:val="17"/>
+              </w:numPr>
+            </w:pPr>
+            <w:r>
+              <w:t>Once data is filled in standard process continues from 2.</w:t>
+            </w:r>
+          </w:p>
+        </w:tc>
+      </w:tr>
+    </w:tbl>
+    <w:p/>
     <w:p>
       <w:pPr>
         <w:rPr>
@@ -1394,9 +2243,238 @@
           <w:szCs w:val="32"/>
         </w:rPr>
       </w:pPr>
+      <w:r>
+        <w:rPr>
+          <w:rFonts w:asciiTheme="majorHAnsi" w:eastAsiaTheme="majorEastAsia" w:hAnsiTheme="majorHAnsi" w:cstheme="majorBidi"/>
+          <w:color w:val="2F5496" w:themeColor="accent1" w:themeShade="BF"/>
+          <w:sz w:val="32"/>
+          <w:szCs w:val="32"/>
+        </w:rPr>
+        <w:lastRenderedPageBreak/>
+        <w:t>Wireframes</w:t>
+      </w:r>
+    </w:p>
+    <w:p>
+      <w:r>
+        <w:t>This section provides an illustration of wireframes for the project.</w:t>
+      </w:r>
+    </w:p>
+    <w:p>
+      <w:r>
+        <w:rPr>
+          <w:noProof/>
+        </w:rPr>
+        <w:drawing>
+          <wp:inline distT="0" distB="0" distL="0" distR="0" wp14:anchorId="45B6D0D2" wp14:editId="13F31276">
+            <wp:extent cx="3629025" cy="2565166"/>
+            <wp:effectExtent l="0" t="0" r="3175" b="635"/>
+            <wp:docPr id="1294401255" name="Picture 1" descr="A screenshot of a calendar&#10;&#10;Description automatically generated"/>
+            <wp:cNvGraphicFramePr>
+              <a:graphicFrameLocks xmlns:a="http://schemas.openxmlformats.org/drawingml/2006/main" noChangeAspect="1"/>
+            </wp:cNvGraphicFramePr>
+            <a:graphic xmlns:a="http://schemas.openxmlformats.org/drawingml/2006/main">
+              <a:graphicData uri="http://schemas.openxmlformats.org/drawingml/2006/picture">
+                <pic:pic xmlns:pic="http://schemas.openxmlformats.org/drawingml/2006/picture">
+                  <pic:nvPicPr>
+                    <pic:cNvPr id="1294401255" name="Picture 1" descr="A screenshot of a calendar&#10;&#10;Description automatically generated"/>
+                    <pic:cNvPicPr/>
+                  </pic:nvPicPr>
+                  <pic:blipFill>
+                    <a:blip r:embed="rId16" cstate="print">
+                      <a:extLst>
+                        <a:ext uri="{28A0092B-C50C-407E-A947-70E740481C1C}">
+                          <a14:useLocalDpi xmlns:a14="http://schemas.microsoft.com/office/drawing/2010/main" val="0"/>
+                        </a:ext>
+                      </a:extLst>
+                    </a:blip>
+                    <a:stretch>
+                      <a:fillRect/>
+                    </a:stretch>
+                  </pic:blipFill>
+                  <pic:spPr>
+                    <a:xfrm>
+                      <a:off x="0" y="0"/>
+                      <a:ext cx="3655323" cy="2583755"/>
+                    </a:xfrm>
+                    <a:prstGeom prst="rect">
+                      <a:avLst/>
+                    </a:prstGeom>
+                  </pic:spPr>
+                </pic:pic>
+              </a:graphicData>
+            </a:graphic>
+          </wp:inline>
+        </w:drawing>
+      </w:r>
+      <w:r>
+        <w:rPr>
+          <w:noProof/>
+        </w:rPr>
+        <w:drawing>
+          <wp:inline distT="0" distB="0" distL="0" distR="0" wp14:anchorId="38247ACD" wp14:editId="6B8CCF21">
+            <wp:extent cx="2057400" cy="1612557"/>
+            <wp:effectExtent l="0" t="0" r="0" b="635"/>
+            <wp:docPr id="131351559" name="Picture 2" descr="A screenshot of a login screen&#10;&#10;Description automatically generated"/>
+            <wp:cNvGraphicFramePr>
+              <a:graphicFrameLocks xmlns:a="http://schemas.openxmlformats.org/drawingml/2006/main" noChangeAspect="1"/>
+            </wp:cNvGraphicFramePr>
+            <a:graphic xmlns:a="http://schemas.openxmlformats.org/drawingml/2006/main">
+              <a:graphicData uri="http://schemas.openxmlformats.org/drawingml/2006/picture">
+                <pic:pic xmlns:pic="http://schemas.openxmlformats.org/drawingml/2006/picture">
+                  <pic:nvPicPr>
+                    <pic:cNvPr id="131351559" name="Picture 2" descr="A screenshot of a login screen&#10;&#10;Description automatically generated"/>
+                    <pic:cNvPicPr/>
+                  </pic:nvPicPr>
+                  <pic:blipFill rotWithShape="1">
+                    <a:blip r:embed="rId17" cstate="print">
+                      <a:extLst>
+                        <a:ext uri="{28A0092B-C50C-407E-A947-70E740481C1C}">
+                          <a14:useLocalDpi xmlns:a14="http://schemas.microsoft.com/office/drawing/2010/main" val="0"/>
+                        </a:ext>
+                      </a:extLst>
+                    </a:blip>
+                    <a:srcRect l="23815" t="20707" r="21112" b="18226"/>
+                    <a:stretch/>
+                  </pic:blipFill>
+                  <pic:spPr bwMode="auto">
+                    <a:xfrm>
+                      <a:off x="0" y="0"/>
+                      <a:ext cx="2077135" cy="1628025"/>
+                    </a:xfrm>
+                    <a:prstGeom prst="rect">
+                      <a:avLst/>
+                    </a:prstGeom>
+                    <a:ln>
+                      <a:noFill/>
+                    </a:ln>
+                    <a:extLst>
+                      <a:ext uri="{53640926-AAD7-44D8-BBD7-CCE9431645EC}">
+                        <a14:shadowObscured xmlns:a14="http://schemas.microsoft.com/office/drawing/2010/main"/>
+                      </a:ext>
+                    </a:extLst>
+                  </pic:spPr>
+                </pic:pic>
+              </a:graphicData>
+            </a:graphic>
+          </wp:inline>
+        </w:drawing>
+      </w:r>
+      <w:r>
+        <w:rPr>
+          <w:noProof/>
+        </w:rPr>
+        <w:drawing>
+          <wp:inline distT="0" distB="0" distL="0" distR="0" wp14:anchorId="4BE896A8" wp14:editId="5B4E3B35">
+            <wp:extent cx="5286375" cy="3736658"/>
+            <wp:effectExtent l="0" t="0" r="0" b="0"/>
+            <wp:docPr id="2055469164" name="Picture 3" descr="A screenshot of a calendar&#10;&#10;Description automatically generated"/>
+            <wp:cNvGraphicFramePr>
+              <a:graphicFrameLocks xmlns:a="http://schemas.openxmlformats.org/drawingml/2006/main" noChangeAspect="1"/>
+            </wp:cNvGraphicFramePr>
+            <a:graphic xmlns:a="http://schemas.openxmlformats.org/drawingml/2006/main">
+              <a:graphicData uri="http://schemas.openxmlformats.org/drawingml/2006/picture">
+                <pic:pic xmlns:pic="http://schemas.openxmlformats.org/drawingml/2006/picture">
+                  <pic:nvPicPr>
+                    <pic:cNvPr id="2055469164" name="Picture 3" descr="A screenshot of a calendar&#10;&#10;Description automatically generated"/>
+                    <pic:cNvPicPr/>
+                  </pic:nvPicPr>
+                  <pic:blipFill>
+                    <a:blip r:embed="rId18">
+                      <a:extLst>
+                        <a:ext uri="{28A0092B-C50C-407E-A947-70E740481C1C}">
+                          <a14:useLocalDpi xmlns:a14="http://schemas.microsoft.com/office/drawing/2010/main" val="0"/>
+                        </a:ext>
+                      </a:extLst>
+                    </a:blip>
+                    <a:stretch>
+                      <a:fillRect/>
+                    </a:stretch>
+                  </pic:blipFill>
+                  <pic:spPr>
+                    <a:xfrm>
+                      <a:off x="0" y="0"/>
+                      <a:ext cx="5298065" cy="3744921"/>
+                    </a:xfrm>
+                    <a:prstGeom prst="rect">
+                      <a:avLst/>
+                    </a:prstGeom>
+                  </pic:spPr>
+                </pic:pic>
+              </a:graphicData>
+            </a:graphic>
+          </wp:inline>
+        </w:drawing>
+      </w:r>
+    </w:p>
+    <w:p>
+      <w:pPr>
+        <w:rPr>
+          <w:rFonts w:asciiTheme="majorHAnsi" w:eastAsiaTheme="majorEastAsia" w:hAnsiTheme="majorHAnsi" w:cstheme="majorBidi"/>
+          <w:color w:val="2F5496" w:themeColor="accent1" w:themeShade="BF"/>
+          <w:sz w:val="32"/>
+          <w:szCs w:val="32"/>
+        </w:rPr>
+      </w:pPr>
+      <w:r>
+        <w:rPr>
+          <w:rFonts w:asciiTheme="majorHAnsi" w:eastAsiaTheme="majorEastAsia" w:hAnsiTheme="majorHAnsi" w:cstheme="majorBidi"/>
+          <w:color w:val="2F5496" w:themeColor="accent1" w:themeShade="BF"/>
+          <w:sz w:val="32"/>
+          <w:szCs w:val="32"/>
+        </w:rPr>
+        <w:t>Noted Issues and Constraints</w:t>
+      </w:r>
+    </w:p>
+    <w:p>
+      <w:r>
+        <w:t xml:space="preserve">I had to teach myself how to create a NodeJS server so that the </w:t>
+      </w:r>
+      <w:proofErr w:type="gramStart"/>
+      <w:r>
+        <w:t>users</w:t>
+      </w:r>
+      <w:proofErr w:type="gramEnd"/>
+      <w:r>
+        <w:t xml:space="preserve"> data could be stored to the server</w:t>
+      </w:r>
+      <w:r>
+        <w:t>. Also, some sprints had to be delayed so that coursework for other modules could be completed, but these were caught up on in following weeks.</w:t>
+      </w:r>
+    </w:p>
+    <w:p>
+      <w:pPr>
+        <w:rPr>
+          <w:rFonts w:asciiTheme="majorHAnsi" w:eastAsiaTheme="majorEastAsia" w:hAnsiTheme="majorHAnsi" w:cstheme="majorBidi"/>
+          <w:color w:val="2F5496" w:themeColor="accent1" w:themeShade="BF"/>
+          <w:sz w:val="32"/>
+          <w:szCs w:val="32"/>
+        </w:rPr>
+      </w:pPr>
+      <w:r>
+        <w:rPr>
+          <w:rFonts w:asciiTheme="majorHAnsi" w:eastAsiaTheme="majorEastAsia" w:hAnsiTheme="majorHAnsi" w:cstheme="majorBidi"/>
+          <w:color w:val="2F5496" w:themeColor="accent1" w:themeShade="BF"/>
+          <w:sz w:val="32"/>
+          <w:szCs w:val="32"/>
+        </w:rPr>
+        <w:t>GitHub Repo Link</w:t>
+      </w:r>
+    </w:p>
+    <w:p>
+      <w:hyperlink r:id="rId19" w:history="1">
+        <w:r>
+          <w:rPr>
+            <w:rStyle w:val="Hyperlink"/>
+          </w:rPr>
+          <w:t>https://github.com/LukaWG/COMP1004</w:t>
+        </w:r>
+      </w:hyperlink>
+      <w:r>
+        <w:t xml:space="preserve"> </w:t>
+      </w:r>
     </w:p>
     <w:sectPr>
-      <w:headerReference w:type="default" r:id="rId16"/>
+      <w:headerReference w:type="default" r:id="rId20"/>
       <w:pgSz w:w="11906" w:h="16838"/>
       <w:pgMar w:top="1440" w:right="1440" w:bottom="1440" w:left="1440" w:header="708" w:footer="708" w:gutter="0"/>
       <w:cols w:space="708"/>
@@ -1493,6 +2571,96 @@
 <file path=word/numbering.xml><?xml version="1.0" encoding="utf-8"?>
 <w:numbering xmlns:wpc="http://schemas.microsoft.com/office/word/2010/wordprocessingCanvas" xmlns:cx="http://schemas.microsoft.com/office/drawing/2014/chartex" xmlns:cx1="http://schemas.microsoft.com/office/drawing/2015/9/8/chartex" xmlns:cx2="http://schemas.microsoft.com/office/drawing/2015/10/21/chartex" xmlns:cx3="http://schemas.microsoft.com/office/drawing/2016/5/9/chartex" xmlns:cx4="http://schemas.microsoft.com/office/drawing/2016/5/10/chartex" xmlns:cx5="http://schemas.microsoft.com/office/drawing/2016/5/11/chartex" xmlns:cx6="http://schemas.microsoft.com/office/drawing/2016/5/12/chartex" xmlns:cx7="http://schemas.microsoft.com/office/drawing/2016/5/13/chartex" xmlns:cx8="http://schemas.microsoft.com/office/drawing/2016/5/14/chartex" xmlns:mc="http://schemas.openxmlformats.org/markup-compatibility/2006" xmlns:aink="http://schemas.microsoft.com/office/drawing/2016/ink" xmlns:am3d="http://schemas.microsoft.com/office/drawing/2017/model3d" xmlns:o="urn:schemas-microsoft-com:office:office" xmlns:oel="http://schemas.microsoft.com/office/2019/extlst" xmlns:r="http://schemas.openxmlformats.org/officeDocument/2006/relationships" xmlns:m="http://schemas.openxmlformats.org/officeDocument/2006/math" xmlns:v="urn:schemas-microsoft-com:vml" xmlns:wp14="http://schemas.microsoft.com/office/word/2010/wordprocessingDrawing" xmlns:wp="http://schemas.openxmlformats.org/drawingml/2006/wordprocessingDrawing" xmlns:w10="urn:schemas-microsoft-com:office:word" xmlns:w="http://schemas.openxmlformats.org/wordprocessingml/2006/main" xmlns:w14="http://schemas.microsoft.com/office/word/2010/wordml" xmlns:w15="http://schemas.microsoft.com/office/word/2012/wordml" xmlns:w16cex="http://schemas.microsoft.com/office/word/2018/wordml/cex" xmlns:w16cid="http://schemas.microsoft.com/office/word/2016/wordml/cid" xmlns:w16="http://schemas.microsoft.com/office/word/2018/wordml" xmlns:w16sdtdh="http://schemas.microsoft.com/office/word/2020/wordml/sdtdatahash" xmlns:w16se="http://schemas.microsoft.com/office/word/2015/wordml/symex" xmlns:wpg="http://schemas.microsoft.com/office/word/2010/wordprocessingGroup" xmlns:wpi="http://schemas.microsoft.com/office/word/2010/wordprocessingInk" xmlns:wne="http://schemas.microsoft.com/office/word/2006/wordml" xmlns:wps="http://schemas.microsoft.com/office/word/2010/wordprocessingShape" mc:Ignorable="w14 w15 w16se w16cid w16 w16cex w16sdtdh wp14">
   <w:abstractNum w:abstractNumId="0" w15:restartNumberingAfterBreak="0">
+    <w:nsid w:val="000607DB"/>
+    <w:multiLevelType w:val="multilevel"/>
+    <w:tmpl w:val="8BE2F1CE"/>
+    <w:styleLink w:val="CurrentList2"/>
+    <w:lvl w:ilvl="0">
+      <w:start w:val="1"/>
+      <w:numFmt w:val="decimal"/>
+      <w:lvlText w:val="%1."/>
+      <w:lvlJc w:val="left"/>
+      <w:pPr>
+        <w:ind w:left="720" w:hanging="360"/>
+      </w:pPr>
+      <w:rPr>
+        <w:rFonts w:hint="default"/>
+      </w:rPr>
+    </w:lvl>
+    <w:lvl w:ilvl="1">
+      <w:start w:val="1"/>
+      <w:numFmt w:val="lowerLetter"/>
+      <w:lvlText w:val="%2."/>
+      <w:lvlJc w:val="left"/>
+      <w:pPr>
+        <w:ind w:left="1440" w:hanging="360"/>
+      </w:pPr>
+    </w:lvl>
+    <w:lvl w:ilvl="2">
+      <w:start w:val="1"/>
+      <w:numFmt w:val="lowerRoman"/>
+      <w:lvlText w:val="%3."/>
+      <w:lvlJc w:val="right"/>
+      <w:pPr>
+        <w:ind w:left="2160" w:hanging="180"/>
+      </w:pPr>
+    </w:lvl>
+    <w:lvl w:ilvl="3">
+      <w:start w:val="1"/>
+      <w:numFmt w:val="decimal"/>
+      <w:lvlText w:val="%4."/>
+      <w:lvlJc w:val="left"/>
+      <w:pPr>
+        <w:ind w:left="2880" w:hanging="360"/>
+      </w:pPr>
+    </w:lvl>
+    <w:lvl w:ilvl="4">
+      <w:start w:val="1"/>
+      <w:numFmt w:val="lowerLetter"/>
+      <w:lvlText w:val="%5."/>
+      <w:lvlJc w:val="left"/>
+      <w:pPr>
+        <w:ind w:left="3600" w:hanging="360"/>
+      </w:pPr>
+    </w:lvl>
+    <w:lvl w:ilvl="5">
+      <w:start w:val="1"/>
+      <w:numFmt w:val="lowerRoman"/>
+      <w:lvlText w:val="%6."/>
+      <w:lvlJc w:val="right"/>
+      <w:pPr>
+        <w:ind w:left="4320" w:hanging="180"/>
+      </w:pPr>
+    </w:lvl>
+    <w:lvl w:ilvl="6">
+      <w:start w:val="1"/>
+      <w:numFmt w:val="decimal"/>
+      <w:lvlText w:val="%7."/>
+      <w:lvlJc w:val="left"/>
+      <w:pPr>
+        <w:ind w:left="5040" w:hanging="360"/>
+      </w:pPr>
+    </w:lvl>
+    <w:lvl w:ilvl="7">
+      <w:start w:val="1"/>
+      <w:numFmt w:val="lowerLetter"/>
+      <w:lvlText w:val="%8."/>
+      <w:lvlJc w:val="left"/>
+      <w:pPr>
+        <w:ind w:left="5760" w:hanging="360"/>
+      </w:pPr>
+    </w:lvl>
+    <w:lvl w:ilvl="8">
+      <w:start w:val="1"/>
+      <w:numFmt w:val="lowerRoman"/>
+      <w:lvlText w:val="%9."/>
+      <w:lvlJc w:val="right"/>
+      <w:pPr>
+        <w:ind w:left="6480" w:hanging="180"/>
+      </w:pPr>
+    </w:lvl>
+  </w:abstractNum>
+  <w:abstractNum w:abstractNumId="1" w15:restartNumberingAfterBreak="0">
     <w:nsid w:val="071842C7"/>
     <w:multiLevelType w:val="hybridMultilevel"/>
     <w:tmpl w:val="FB164062"/>
@@ -1605,7 +2773,7 @@
       </w:rPr>
     </w:lvl>
   </w:abstractNum>
-  <w:abstractNum w:abstractNumId="1" w15:restartNumberingAfterBreak="0">
+  <w:abstractNum w:abstractNumId="2" w15:restartNumberingAfterBreak="0">
     <w:nsid w:val="0C890749"/>
     <w:multiLevelType w:val="multilevel"/>
     <w:tmpl w:val="0F48C34E"/>
@@ -1695,7 +2863,7 @@
       </w:pPr>
     </w:lvl>
   </w:abstractNum>
-  <w:abstractNum w:abstractNumId="2" w15:restartNumberingAfterBreak="0">
+  <w:abstractNum w:abstractNumId="3" w15:restartNumberingAfterBreak="0">
     <w:nsid w:val="0E921A2E"/>
     <w:multiLevelType w:val="hybridMultilevel"/>
     <w:tmpl w:val="A8A68D40"/>
@@ -1807,7 +2975,185 @@
       </w:rPr>
     </w:lvl>
   </w:abstractNum>
-  <w:abstractNum w:abstractNumId="3" w15:restartNumberingAfterBreak="0">
+  <w:abstractNum w:abstractNumId="4" w15:restartNumberingAfterBreak="0">
+    <w:nsid w:val="10083186"/>
+    <w:multiLevelType w:val="hybridMultilevel"/>
+    <w:tmpl w:val="277060F4"/>
+    <w:lvl w:ilvl="0" w:tplc="EBBACC2A">
+      <w:start w:val="5"/>
+      <w:numFmt w:val="decimal"/>
+      <w:lvlText w:val="%1."/>
+      <w:lvlJc w:val="left"/>
+      <w:pPr>
+        <w:ind w:left="720" w:hanging="360"/>
+      </w:pPr>
+      <w:rPr>
+        <w:rFonts w:hint="default"/>
+      </w:rPr>
+    </w:lvl>
+    <w:lvl w:ilvl="1" w:tplc="08090019" w:tentative="1">
+      <w:start w:val="1"/>
+      <w:numFmt w:val="lowerLetter"/>
+      <w:lvlText w:val="%2."/>
+      <w:lvlJc w:val="left"/>
+      <w:pPr>
+        <w:ind w:left="1440" w:hanging="360"/>
+      </w:pPr>
+    </w:lvl>
+    <w:lvl w:ilvl="2" w:tplc="0809001B" w:tentative="1">
+      <w:start w:val="1"/>
+      <w:numFmt w:val="lowerRoman"/>
+      <w:lvlText w:val="%3."/>
+      <w:lvlJc w:val="right"/>
+      <w:pPr>
+        <w:ind w:left="2160" w:hanging="180"/>
+      </w:pPr>
+    </w:lvl>
+    <w:lvl w:ilvl="3" w:tplc="0809000F" w:tentative="1">
+      <w:start w:val="1"/>
+      <w:numFmt w:val="decimal"/>
+      <w:lvlText w:val="%4."/>
+      <w:lvlJc w:val="left"/>
+      <w:pPr>
+        <w:ind w:left="2880" w:hanging="360"/>
+      </w:pPr>
+    </w:lvl>
+    <w:lvl w:ilvl="4" w:tplc="08090019" w:tentative="1">
+      <w:start w:val="1"/>
+      <w:numFmt w:val="lowerLetter"/>
+      <w:lvlText w:val="%5."/>
+      <w:lvlJc w:val="left"/>
+      <w:pPr>
+        <w:ind w:left="3600" w:hanging="360"/>
+      </w:pPr>
+    </w:lvl>
+    <w:lvl w:ilvl="5" w:tplc="0809001B" w:tentative="1">
+      <w:start w:val="1"/>
+      <w:numFmt w:val="lowerRoman"/>
+      <w:lvlText w:val="%6."/>
+      <w:lvlJc w:val="right"/>
+      <w:pPr>
+        <w:ind w:left="4320" w:hanging="180"/>
+      </w:pPr>
+    </w:lvl>
+    <w:lvl w:ilvl="6" w:tplc="0809000F" w:tentative="1">
+      <w:start w:val="1"/>
+      <w:numFmt w:val="decimal"/>
+      <w:lvlText w:val="%7."/>
+      <w:lvlJc w:val="left"/>
+      <w:pPr>
+        <w:ind w:left="5040" w:hanging="360"/>
+      </w:pPr>
+    </w:lvl>
+    <w:lvl w:ilvl="7" w:tplc="08090019" w:tentative="1">
+      <w:start w:val="1"/>
+      <w:numFmt w:val="lowerLetter"/>
+      <w:lvlText w:val="%8."/>
+      <w:lvlJc w:val="left"/>
+      <w:pPr>
+        <w:ind w:left="5760" w:hanging="360"/>
+      </w:pPr>
+    </w:lvl>
+    <w:lvl w:ilvl="8" w:tplc="0809001B" w:tentative="1">
+      <w:start w:val="1"/>
+      <w:numFmt w:val="lowerRoman"/>
+      <w:lvlText w:val="%9."/>
+      <w:lvlJc w:val="right"/>
+      <w:pPr>
+        <w:ind w:left="6480" w:hanging="180"/>
+      </w:pPr>
+    </w:lvl>
+  </w:abstractNum>
+  <w:abstractNum w:abstractNumId="5" w15:restartNumberingAfterBreak="0">
+    <w:nsid w:val="24D66B26"/>
+    <w:multiLevelType w:val="hybridMultilevel"/>
+    <w:tmpl w:val="D71032E6"/>
+    <w:lvl w:ilvl="0" w:tplc="54441B8E">
+      <w:start w:val="1"/>
+      <w:numFmt w:val="decimal"/>
+      <w:lvlText w:val="%1."/>
+      <w:lvlJc w:val="left"/>
+      <w:pPr>
+        <w:ind w:left="720" w:hanging="360"/>
+      </w:pPr>
+      <w:rPr>
+        <w:rFonts w:hint="default"/>
+      </w:rPr>
+    </w:lvl>
+    <w:lvl w:ilvl="1" w:tplc="08090019" w:tentative="1">
+      <w:start w:val="1"/>
+      <w:numFmt w:val="lowerLetter"/>
+      <w:lvlText w:val="%2."/>
+      <w:lvlJc w:val="left"/>
+      <w:pPr>
+        <w:ind w:left="1440" w:hanging="360"/>
+      </w:pPr>
+    </w:lvl>
+    <w:lvl w:ilvl="2" w:tplc="0809001B" w:tentative="1">
+      <w:start w:val="1"/>
+      <w:numFmt w:val="lowerRoman"/>
+      <w:lvlText w:val="%3."/>
+      <w:lvlJc w:val="right"/>
+      <w:pPr>
+        <w:ind w:left="2160" w:hanging="180"/>
+      </w:pPr>
+    </w:lvl>
+    <w:lvl w:ilvl="3" w:tplc="0809000F" w:tentative="1">
+      <w:start w:val="1"/>
+      <w:numFmt w:val="decimal"/>
+      <w:lvlText w:val="%4."/>
+      <w:lvlJc w:val="left"/>
+      <w:pPr>
+        <w:ind w:left="2880" w:hanging="360"/>
+      </w:pPr>
+    </w:lvl>
+    <w:lvl w:ilvl="4" w:tplc="08090019" w:tentative="1">
+      <w:start w:val="1"/>
+      <w:numFmt w:val="lowerLetter"/>
+      <w:lvlText w:val="%5."/>
+      <w:lvlJc w:val="left"/>
+      <w:pPr>
+        <w:ind w:left="3600" w:hanging="360"/>
+      </w:pPr>
+    </w:lvl>
+    <w:lvl w:ilvl="5" w:tplc="0809001B" w:tentative="1">
+      <w:start w:val="1"/>
+      <w:numFmt w:val="lowerRoman"/>
+      <w:lvlText w:val="%6."/>
+      <w:lvlJc w:val="right"/>
+      <w:pPr>
+        <w:ind w:left="4320" w:hanging="180"/>
+      </w:pPr>
+    </w:lvl>
+    <w:lvl w:ilvl="6" w:tplc="0809000F" w:tentative="1">
+      <w:start w:val="1"/>
+      <w:numFmt w:val="decimal"/>
+      <w:lvlText w:val="%7."/>
+      <w:lvlJc w:val="left"/>
+      <w:pPr>
+        <w:ind w:left="5040" w:hanging="360"/>
+      </w:pPr>
+    </w:lvl>
+    <w:lvl w:ilvl="7" w:tplc="08090019" w:tentative="1">
+      <w:start w:val="1"/>
+      <w:numFmt w:val="lowerLetter"/>
+      <w:lvlText w:val="%8."/>
+      <w:lvlJc w:val="left"/>
+      <w:pPr>
+        <w:ind w:left="5760" w:hanging="360"/>
+      </w:pPr>
+    </w:lvl>
+    <w:lvl w:ilvl="8" w:tplc="0809001B" w:tentative="1">
+      <w:start w:val="1"/>
+      <w:numFmt w:val="lowerRoman"/>
+      <w:lvlText w:val="%9."/>
+      <w:lvlJc w:val="right"/>
+      <w:pPr>
+        <w:ind w:left="6480" w:hanging="180"/>
+      </w:pPr>
+    </w:lvl>
+  </w:abstractNum>
+  <w:abstractNum w:abstractNumId="6" w15:restartNumberingAfterBreak="0">
     <w:nsid w:val="26B24715"/>
     <w:multiLevelType w:val="hybridMultilevel"/>
     <w:tmpl w:val="5D5C2176"/>
@@ -1920,7 +3266,186 @@
       </w:rPr>
     </w:lvl>
   </w:abstractNum>
-  <w:abstractNum w:abstractNumId="4" w15:restartNumberingAfterBreak="0">
+  <w:abstractNum w:abstractNumId="7" w15:restartNumberingAfterBreak="0">
+    <w:nsid w:val="28871049"/>
+    <w:multiLevelType w:val="hybridMultilevel"/>
+    <w:tmpl w:val="C7627196"/>
+    <w:lvl w:ilvl="0" w:tplc="C074D176">
+      <w:start w:val="4"/>
+      <w:numFmt w:val="decimal"/>
+      <w:lvlText w:val="%1."/>
+      <w:lvlJc w:val="left"/>
+      <w:pPr>
+        <w:ind w:left="720" w:hanging="360"/>
+      </w:pPr>
+      <w:rPr>
+        <w:rFonts w:hint="default"/>
+      </w:rPr>
+    </w:lvl>
+    <w:lvl w:ilvl="1" w:tplc="08090019" w:tentative="1">
+      <w:start w:val="1"/>
+      <w:numFmt w:val="lowerLetter"/>
+      <w:lvlText w:val="%2."/>
+      <w:lvlJc w:val="left"/>
+      <w:pPr>
+        <w:ind w:left="1440" w:hanging="360"/>
+      </w:pPr>
+    </w:lvl>
+    <w:lvl w:ilvl="2" w:tplc="0809001B" w:tentative="1">
+      <w:start w:val="1"/>
+      <w:numFmt w:val="lowerRoman"/>
+      <w:lvlText w:val="%3."/>
+      <w:lvlJc w:val="right"/>
+      <w:pPr>
+        <w:ind w:left="2160" w:hanging="180"/>
+      </w:pPr>
+    </w:lvl>
+    <w:lvl w:ilvl="3" w:tplc="0809000F" w:tentative="1">
+      <w:start w:val="1"/>
+      <w:numFmt w:val="decimal"/>
+      <w:lvlText w:val="%4."/>
+      <w:lvlJc w:val="left"/>
+      <w:pPr>
+        <w:ind w:left="2880" w:hanging="360"/>
+      </w:pPr>
+    </w:lvl>
+    <w:lvl w:ilvl="4" w:tplc="08090019" w:tentative="1">
+      <w:start w:val="1"/>
+      <w:numFmt w:val="lowerLetter"/>
+      <w:lvlText w:val="%5."/>
+      <w:lvlJc w:val="left"/>
+      <w:pPr>
+        <w:ind w:left="3600" w:hanging="360"/>
+      </w:pPr>
+    </w:lvl>
+    <w:lvl w:ilvl="5" w:tplc="0809001B" w:tentative="1">
+      <w:start w:val="1"/>
+      <w:numFmt w:val="lowerRoman"/>
+      <w:lvlText w:val="%6."/>
+      <w:lvlJc w:val="right"/>
+      <w:pPr>
+        <w:ind w:left="4320" w:hanging="180"/>
+      </w:pPr>
+    </w:lvl>
+    <w:lvl w:ilvl="6" w:tplc="0809000F" w:tentative="1">
+      <w:start w:val="1"/>
+      <w:numFmt w:val="decimal"/>
+      <w:lvlText w:val="%7."/>
+      <w:lvlJc w:val="left"/>
+      <w:pPr>
+        <w:ind w:left="5040" w:hanging="360"/>
+      </w:pPr>
+    </w:lvl>
+    <w:lvl w:ilvl="7" w:tplc="08090019" w:tentative="1">
+      <w:start w:val="1"/>
+      <w:numFmt w:val="lowerLetter"/>
+      <w:lvlText w:val="%8."/>
+      <w:lvlJc w:val="left"/>
+      <w:pPr>
+        <w:ind w:left="5760" w:hanging="360"/>
+      </w:pPr>
+    </w:lvl>
+    <w:lvl w:ilvl="8" w:tplc="0809001B" w:tentative="1">
+      <w:start w:val="1"/>
+      <w:numFmt w:val="lowerRoman"/>
+      <w:lvlText w:val="%9."/>
+      <w:lvlJc w:val="right"/>
+      <w:pPr>
+        <w:ind w:left="6480" w:hanging="180"/>
+      </w:pPr>
+    </w:lvl>
+  </w:abstractNum>
+  <w:abstractNum w:abstractNumId="8" w15:restartNumberingAfterBreak="0">
+    <w:nsid w:val="2ABC1DC7"/>
+    <w:multiLevelType w:val="multilevel"/>
+    <w:tmpl w:val="951A7E9C"/>
+    <w:styleLink w:val="CurrentList4"/>
+    <w:lvl w:ilvl="0">
+      <w:start w:val="1"/>
+      <w:numFmt w:val="decimal"/>
+      <w:lvlText w:val="%1."/>
+      <w:lvlJc w:val="left"/>
+      <w:pPr>
+        <w:ind w:left="720" w:hanging="360"/>
+      </w:pPr>
+      <w:rPr>
+        <w:rFonts w:hint="default"/>
+      </w:rPr>
+    </w:lvl>
+    <w:lvl w:ilvl="1">
+      <w:start w:val="1"/>
+      <w:numFmt w:val="lowerLetter"/>
+      <w:lvlText w:val="%2."/>
+      <w:lvlJc w:val="left"/>
+      <w:pPr>
+        <w:ind w:left="1440" w:hanging="360"/>
+      </w:pPr>
+    </w:lvl>
+    <w:lvl w:ilvl="2">
+      <w:start w:val="1"/>
+      <w:numFmt w:val="lowerRoman"/>
+      <w:lvlText w:val="%3."/>
+      <w:lvlJc w:val="right"/>
+      <w:pPr>
+        <w:ind w:left="2160" w:hanging="180"/>
+      </w:pPr>
+    </w:lvl>
+    <w:lvl w:ilvl="3">
+      <w:start w:val="1"/>
+      <w:numFmt w:val="decimal"/>
+      <w:lvlText w:val="%4."/>
+      <w:lvlJc w:val="left"/>
+      <w:pPr>
+        <w:ind w:left="2880" w:hanging="360"/>
+      </w:pPr>
+    </w:lvl>
+    <w:lvl w:ilvl="4">
+      <w:start w:val="1"/>
+      <w:numFmt w:val="lowerLetter"/>
+      <w:lvlText w:val="%5."/>
+      <w:lvlJc w:val="left"/>
+      <w:pPr>
+        <w:ind w:left="3600" w:hanging="360"/>
+      </w:pPr>
+    </w:lvl>
+    <w:lvl w:ilvl="5">
+      <w:start w:val="1"/>
+      <w:numFmt w:val="lowerRoman"/>
+      <w:lvlText w:val="%6."/>
+      <w:lvlJc w:val="right"/>
+      <w:pPr>
+        <w:ind w:left="4320" w:hanging="180"/>
+      </w:pPr>
+    </w:lvl>
+    <w:lvl w:ilvl="6">
+      <w:start w:val="1"/>
+      <w:numFmt w:val="decimal"/>
+      <w:lvlText w:val="%7."/>
+      <w:lvlJc w:val="left"/>
+      <w:pPr>
+        <w:ind w:left="5040" w:hanging="360"/>
+      </w:pPr>
+    </w:lvl>
+    <w:lvl w:ilvl="7">
+      <w:start w:val="1"/>
+      <w:numFmt w:val="lowerLetter"/>
+      <w:lvlText w:val="%8."/>
+      <w:lvlJc w:val="left"/>
+      <w:pPr>
+        <w:ind w:left="5760" w:hanging="360"/>
+      </w:pPr>
+    </w:lvl>
+    <w:lvl w:ilvl="8">
+      <w:start w:val="1"/>
+      <w:numFmt w:val="lowerRoman"/>
+      <w:lvlText w:val="%9."/>
+      <w:lvlJc w:val="right"/>
+      <w:pPr>
+        <w:ind w:left="6480" w:hanging="180"/>
+      </w:pPr>
+    </w:lvl>
+  </w:abstractNum>
+  <w:abstractNum w:abstractNumId="9" w15:restartNumberingAfterBreak="0">
     <w:nsid w:val="2B7730A5"/>
     <w:multiLevelType w:val="hybridMultilevel"/>
     <w:tmpl w:val="83F4982A"/>
@@ -2009,7 +3534,544 @@
       </w:pPr>
     </w:lvl>
   </w:abstractNum>
-  <w:abstractNum w:abstractNumId="5" w15:restartNumberingAfterBreak="0">
+  <w:abstractNum w:abstractNumId="10" w15:restartNumberingAfterBreak="0">
+    <w:nsid w:val="2E1D3F89"/>
+    <w:multiLevelType w:val="multilevel"/>
+    <w:tmpl w:val="99248F32"/>
+    <w:styleLink w:val="CurrentList3"/>
+    <w:lvl w:ilvl="0">
+      <w:start w:val="4"/>
+      <w:numFmt w:val="decimal"/>
+      <w:lvlText w:val="%1."/>
+      <w:lvlJc w:val="left"/>
+      <w:pPr>
+        <w:ind w:left="720" w:hanging="360"/>
+      </w:pPr>
+      <w:rPr>
+        <w:rFonts w:hint="default"/>
+      </w:rPr>
+    </w:lvl>
+    <w:lvl w:ilvl="1">
+      <w:start w:val="1"/>
+      <w:numFmt w:val="lowerLetter"/>
+      <w:lvlText w:val="%2."/>
+      <w:lvlJc w:val="left"/>
+      <w:pPr>
+        <w:ind w:left="1440" w:hanging="360"/>
+      </w:pPr>
+    </w:lvl>
+    <w:lvl w:ilvl="2">
+      <w:start w:val="1"/>
+      <w:numFmt w:val="lowerRoman"/>
+      <w:lvlText w:val="%3."/>
+      <w:lvlJc w:val="right"/>
+      <w:pPr>
+        <w:ind w:left="2160" w:hanging="180"/>
+      </w:pPr>
+    </w:lvl>
+    <w:lvl w:ilvl="3">
+      <w:start w:val="1"/>
+      <w:numFmt w:val="decimal"/>
+      <w:lvlText w:val="%4."/>
+      <w:lvlJc w:val="left"/>
+      <w:pPr>
+        <w:ind w:left="2880" w:hanging="360"/>
+      </w:pPr>
+    </w:lvl>
+    <w:lvl w:ilvl="4">
+      <w:start w:val="1"/>
+      <w:numFmt w:val="lowerLetter"/>
+      <w:lvlText w:val="%5."/>
+      <w:lvlJc w:val="left"/>
+      <w:pPr>
+        <w:ind w:left="3600" w:hanging="360"/>
+      </w:pPr>
+    </w:lvl>
+    <w:lvl w:ilvl="5">
+      <w:start w:val="1"/>
+      <w:numFmt w:val="lowerRoman"/>
+      <w:lvlText w:val="%6."/>
+      <w:lvlJc w:val="right"/>
+      <w:pPr>
+        <w:ind w:left="4320" w:hanging="180"/>
+      </w:pPr>
+    </w:lvl>
+    <w:lvl w:ilvl="6">
+      <w:start w:val="1"/>
+      <w:numFmt w:val="decimal"/>
+      <w:lvlText w:val="%7."/>
+      <w:lvlJc w:val="left"/>
+      <w:pPr>
+        <w:ind w:left="5040" w:hanging="360"/>
+      </w:pPr>
+    </w:lvl>
+    <w:lvl w:ilvl="7">
+      <w:start w:val="1"/>
+      <w:numFmt w:val="lowerLetter"/>
+      <w:lvlText w:val="%8."/>
+      <w:lvlJc w:val="left"/>
+      <w:pPr>
+        <w:ind w:left="5760" w:hanging="360"/>
+      </w:pPr>
+    </w:lvl>
+    <w:lvl w:ilvl="8">
+      <w:start w:val="1"/>
+      <w:numFmt w:val="lowerRoman"/>
+      <w:lvlText w:val="%9."/>
+      <w:lvlJc w:val="right"/>
+      <w:pPr>
+        <w:ind w:left="6480" w:hanging="180"/>
+      </w:pPr>
+    </w:lvl>
+  </w:abstractNum>
+  <w:abstractNum w:abstractNumId="11" w15:restartNumberingAfterBreak="0">
+    <w:nsid w:val="32DE2FD3"/>
+    <w:multiLevelType w:val="hybridMultilevel"/>
+    <w:tmpl w:val="BB2062B2"/>
+    <w:lvl w:ilvl="0" w:tplc="04300B8A">
+      <w:start w:val="2"/>
+      <w:numFmt w:val="decimal"/>
+      <w:lvlText w:val="%1."/>
+      <w:lvlJc w:val="left"/>
+      <w:pPr>
+        <w:ind w:left="720" w:hanging="360"/>
+      </w:pPr>
+      <w:rPr>
+        <w:rFonts w:hint="default"/>
+      </w:rPr>
+    </w:lvl>
+    <w:lvl w:ilvl="1" w:tplc="08090019" w:tentative="1">
+      <w:start w:val="1"/>
+      <w:numFmt w:val="lowerLetter"/>
+      <w:lvlText w:val="%2."/>
+      <w:lvlJc w:val="left"/>
+      <w:pPr>
+        <w:ind w:left="1440" w:hanging="360"/>
+      </w:pPr>
+    </w:lvl>
+    <w:lvl w:ilvl="2" w:tplc="0809001B" w:tentative="1">
+      <w:start w:val="1"/>
+      <w:numFmt w:val="lowerRoman"/>
+      <w:lvlText w:val="%3."/>
+      <w:lvlJc w:val="right"/>
+      <w:pPr>
+        <w:ind w:left="2160" w:hanging="180"/>
+      </w:pPr>
+    </w:lvl>
+    <w:lvl w:ilvl="3" w:tplc="0809000F" w:tentative="1">
+      <w:start w:val="1"/>
+      <w:numFmt w:val="decimal"/>
+      <w:lvlText w:val="%4."/>
+      <w:lvlJc w:val="left"/>
+      <w:pPr>
+        <w:ind w:left="2880" w:hanging="360"/>
+      </w:pPr>
+    </w:lvl>
+    <w:lvl w:ilvl="4" w:tplc="08090019" w:tentative="1">
+      <w:start w:val="1"/>
+      <w:numFmt w:val="lowerLetter"/>
+      <w:lvlText w:val="%5."/>
+      <w:lvlJc w:val="left"/>
+      <w:pPr>
+        <w:ind w:left="3600" w:hanging="360"/>
+      </w:pPr>
+    </w:lvl>
+    <w:lvl w:ilvl="5" w:tplc="0809001B" w:tentative="1">
+      <w:start w:val="1"/>
+      <w:numFmt w:val="lowerRoman"/>
+      <w:lvlText w:val="%6."/>
+      <w:lvlJc w:val="right"/>
+      <w:pPr>
+        <w:ind w:left="4320" w:hanging="180"/>
+      </w:pPr>
+    </w:lvl>
+    <w:lvl w:ilvl="6" w:tplc="0809000F" w:tentative="1">
+      <w:start w:val="1"/>
+      <w:numFmt w:val="decimal"/>
+      <w:lvlText w:val="%7."/>
+      <w:lvlJc w:val="left"/>
+      <w:pPr>
+        <w:ind w:left="5040" w:hanging="360"/>
+      </w:pPr>
+    </w:lvl>
+    <w:lvl w:ilvl="7" w:tplc="08090019" w:tentative="1">
+      <w:start w:val="1"/>
+      <w:numFmt w:val="lowerLetter"/>
+      <w:lvlText w:val="%8."/>
+      <w:lvlJc w:val="left"/>
+      <w:pPr>
+        <w:ind w:left="5760" w:hanging="360"/>
+      </w:pPr>
+    </w:lvl>
+    <w:lvl w:ilvl="8" w:tplc="0809001B" w:tentative="1">
+      <w:start w:val="1"/>
+      <w:numFmt w:val="lowerRoman"/>
+      <w:lvlText w:val="%9."/>
+      <w:lvlJc w:val="right"/>
+      <w:pPr>
+        <w:ind w:left="6480" w:hanging="180"/>
+      </w:pPr>
+    </w:lvl>
+  </w:abstractNum>
+  <w:abstractNum w:abstractNumId="12" w15:restartNumberingAfterBreak="0">
+    <w:nsid w:val="3DCC7D3D"/>
+    <w:multiLevelType w:val="multilevel"/>
+    <w:tmpl w:val="7D6C0A86"/>
+    <w:styleLink w:val="CurrentList6"/>
+    <w:lvl w:ilvl="0">
+      <w:start w:val="1"/>
+      <w:numFmt w:val="decimal"/>
+      <w:lvlText w:val="%1."/>
+      <w:lvlJc w:val="left"/>
+      <w:pPr>
+        <w:ind w:left="720" w:hanging="360"/>
+      </w:pPr>
+      <w:rPr>
+        <w:rFonts w:hint="default"/>
+      </w:rPr>
+    </w:lvl>
+    <w:lvl w:ilvl="1">
+      <w:start w:val="1"/>
+      <w:numFmt w:val="lowerLetter"/>
+      <w:lvlText w:val="%2."/>
+      <w:lvlJc w:val="left"/>
+      <w:pPr>
+        <w:ind w:left="1440" w:hanging="360"/>
+      </w:pPr>
+    </w:lvl>
+    <w:lvl w:ilvl="2">
+      <w:start w:val="1"/>
+      <w:numFmt w:val="lowerRoman"/>
+      <w:lvlText w:val="%3."/>
+      <w:lvlJc w:val="right"/>
+      <w:pPr>
+        <w:ind w:left="2160" w:hanging="180"/>
+      </w:pPr>
+    </w:lvl>
+    <w:lvl w:ilvl="3">
+      <w:start w:val="1"/>
+      <w:numFmt w:val="decimal"/>
+      <w:lvlText w:val="%4."/>
+      <w:lvlJc w:val="left"/>
+      <w:pPr>
+        <w:ind w:left="2880" w:hanging="360"/>
+      </w:pPr>
+    </w:lvl>
+    <w:lvl w:ilvl="4">
+      <w:start w:val="1"/>
+      <w:numFmt w:val="lowerLetter"/>
+      <w:lvlText w:val="%5."/>
+      <w:lvlJc w:val="left"/>
+      <w:pPr>
+        <w:ind w:left="3600" w:hanging="360"/>
+      </w:pPr>
+    </w:lvl>
+    <w:lvl w:ilvl="5">
+      <w:start w:val="1"/>
+      <w:numFmt w:val="lowerRoman"/>
+      <w:lvlText w:val="%6."/>
+      <w:lvlJc w:val="right"/>
+      <w:pPr>
+        <w:ind w:left="4320" w:hanging="180"/>
+      </w:pPr>
+    </w:lvl>
+    <w:lvl w:ilvl="6">
+      <w:start w:val="1"/>
+      <w:numFmt w:val="decimal"/>
+      <w:lvlText w:val="%7."/>
+      <w:lvlJc w:val="left"/>
+      <w:pPr>
+        <w:ind w:left="5040" w:hanging="360"/>
+      </w:pPr>
+    </w:lvl>
+    <w:lvl w:ilvl="7">
+      <w:start w:val="1"/>
+      <w:numFmt w:val="lowerLetter"/>
+      <w:lvlText w:val="%8."/>
+      <w:lvlJc w:val="left"/>
+      <w:pPr>
+        <w:ind w:left="5760" w:hanging="360"/>
+      </w:pPr>
+    </w:lvl>
+    <w:lvl w:ilvl="8">
+      <w:start w:val="1"/>
+      <w:numFmt w:val="lowerRoman"/>
+      <w:lvlText w:val="%9."/>
+      <w:lvlJc w:val="right"/>
+      <w:pPr>
+        <w:ind w:left="6480" w:hanging="180"/>
+      </w:pPr>
+    </w:lvl>
+  </w:abstractNum>
+  <w:abstractNum w:abstractNumId="13" w15:restartNumberingAfterBreak="0">
+    <w:nsid w:val="4C395C20"/>
+    <w:multiLevelType w:val="hybridMultilevel"/>
+    <w:tmpl w:val="086EA87C"/>
+    <w:lvl w:ilvl="0" w:tplc="C074D176">
+      <w:start w:val="1"/>
+      <w:numFmt w:val="decimal"/>
+      <w:lvlText w:val="%1."/>
+      <w:lvlJc w:val="left"/>
+      <w:pPr>
+        <w:ind w:left="720" w:hanging="360"/>
+      </w:pPr>
+      <w:rPr>
+        <w:rFonts w:hint="default"/>
+      </w:rPr>
+    </w:lvl>
+    <w:lvl w:ilvl="1" w:tplc="08090019" w:tentative="1">
+      <w:start w:val="1"/>
+      <w:numFmt w:val="lowerLetter"/>
+      <w:lvlText w:val="%2."/>
+      <w:lvlJc w:val="left"/>
+      <w:pPr>
+        <w:ind w:left="1440" w:hanging="360"/>
+      </w:pPr>
+    </w:lvl>
+    <w:lvl w:ilvl="2" w:tplc="0809001B" w:tentative="1">
+      <w:start w:val="1"/>
+      <w:numFmt w:val="lowerRoman"/>
+      <w:lvlText w:val="%3."/>
+      <w:lvlJc w:val="right"/>
+      <w:pPr>
+        <w:ind w:left="2160" w:hanging="180"/>
+      </w:pPr>
+    </w:lvl>
+    <w:lvl w:ilvl="3" w:tplc="0809000F" w:tentative="1">
+      <w:start w:val="1"/>
+      <w:numFmt w:val="decimal"/>
+      <w:lvlText w:val="%4."/>
+      <w:lvlJc w:val="left"/>
+      <w:pPr>
+        <w:ind w:left="2880" w:hanging="360"/>
+      </w:pPr>
+    </w:lvl>
+    <w:lvl w:ilvl="4" w:tplc="08090019" w:tentative="1">
+      <w:start w:val="1"/>
+      <w:numFmt w:val="lowerLetter"/>
+      <w:lvlText w:val="%5."/>
+      <w:lvlJc w:val="left"/>
+      <w:pPr>
+        <w:ind w:left="3600" w:hanging="360"/>
+      </w:pPr>
+    </w:lvl>
+    <w:lvl w:ilvl="5" w:tplc="0809001B" w:tentative="1">
+      <w:start w:val="1"/>
+      <w:numFmt w:val="lowerRoman"/>
+      <w:lvlText w:val="%6."/>
+      <w:lvlJc w:val="right"/>
+      <w:pPr>
+        <w:ind w:left="4320" w:hanging="180"/>
+      </w:pPr>
+    </w:lvl>
+    <w:lvl w:ilvl="6" w:tplc="0809000F" w:tentative="1">
+      <w:start w:val="1"/>
+      <w:numFmt w:val="decimal"/>
+      <w:lvlText w:val="%7."/>
+      <w:lvlJc w:val="left"/>
+      <w:pPr>
+        <w:ind w:left="5040" w:hanging="360"/>
+      </w:pPr>
+    </w:lvl>
+    <w:lvl w:ilvl="7" w:tplc="08090019" w:tentative="1">
+      <w:start w:val="1"/>
+      <w:numFmt w:val="lowerLetter"/>
+      <w:lvlText w:val="%8."/>
+      <w:lvlJc w:val="left"/>
+      <w:pPr>
+        <w:ind w:left="5760" w:hanging="360"/>
+      </w:pPr>
+    </w:lvl>
+    <w:lvl w:ilvl="8" w:tplc="0809001B" w:tentative="1">
+      <w:start w:val="1"/>
+      <w:numFmt w:val="lowerRoman"/>
+      <w:lvlText w:val="%9."/>
+      <w:lvlJc w:val="right"/>
+      <w:pPr>
+        <w:ind w:left="6480" w:hanging="180"/>
+      </w:pPr>
+    </w:lvl>
+  </w:abstractNum>
+  <w:abstractNum w:abstractNumId="14" w15:restartNumberingAfterBreak="0">
+    <w:nsid w:val="51196046"/>
+    <w:multiLevelType w:val="hybridMultilevel"/>
+    <w:tmpl w:val="B1DCDFD8"/>
+    <w:lvl w:ilvl="0" w:tplc="EBBACC2A">
+      <w:start w:val="1"/>
+      <w:numFmt w:val="decimal"/>
+      <w:lvlText w:val="%1."/>
+      <w:lvlJc w:val="left"/>
+      <w:pPr>
+        <w:ind w:left="720" w:hanging="360"/>
+      </w:pPr>
+      <w:rPr>
+        <w:rFonts w:hint="default"/>
+      </w:rPr>
+    </w:lvl>
+    <w:lvl w:ilvl="1" w:tplc="08090019" w:tentative="1">
+      <w:start w:val="1"/>
+      <w:numFmt w:val="lowerLetter"/>
+      <w:lvlText w:val="%2."/>
+      <w:lvlJc w:val="left"/>
+      <w:pPr>
+        <w:ind w:left="1440" w:hanging="360"/>
+      </w:pPr>
+    </w:lvl>
+    <w:lvl w:ilvl="2" w:tplc="0809001B" w:tentative="1">
+      <w:start w:val="1"/>
+      <w:numFmt w:val="lowerRoman"/>
+      <w:lvlText w:val="%3."/>
+      <w:lvlJc w:val="right"/>
+      <w:pPr>
+        <w:ind w:left="2160" w:hanging="180"/>
+      </w:pPr>
+    </w:lvl>
+    <w:lvl w:ilvl="3" w:tplc="0809000F" w:tentative="1">
+      <w:start w:val="1"/>
+      <w:numFmt w:val="decimal"/>
+      <w:lvlText w:val="%4."/>
+      <w:lvlJc w:val="left"/>
+      <w:pPr>
+        <w:ind w:left="2880" w:hanging="360"/>
+      </w:pPr>
+    </w:lvl>
+    <w:lvl w:ilvl="4" w:tplc="08090019" w:tentative="1">
+      <w:start w:val="1"/>
+      <w:numFmt w:val="lowerLetter"/>
+      <w:lvlText w:val="%5."/>
+      <w:lvlJc w:val="left"/>
+      <w:pPr>
+        <w:ind w:left="3600" w:hanging="360"/>
+      </w:pPr>
+    </w:lvl>
+    <w:lvl w:ilvl="5" w:tplc="0809001B" w:tentative="1">
+      <w:start w:val="1"/>
+      <w:numFmt w:val="lowerRoman"/>
+      <w:lvlText w:val="%6."/>
+      <w:lvlJc w:val="right"/>
+      <w:pPr>
+        <w:ind w:left="4320" w:hanging="180"/>
+      </w:pPr>
+    </w:lvl>
+    <w:lvl w:ilvl="6" w:tplc="0809000F" w:tentative="1">
+      <w:start w:val="1"/>
+      <w:numFmt w:val="decimal"/>
+      <w:lvlText w:val="%7."/>
+      <w:lvlJc w:val="left"/>
+      <w:pPr>
+        <w:ind w:left="5040" w:hanging="360"/>
+      </w:pPr>
+    </w:lvl>
+    <w:lvl w:ilvl="7" w:tplc="08090019" w:tentative="1">
+      <w:start w:val="1"/>
+      <w:numFmt w:val="lowerLetter"/>
+      <w:lvlText w:val="%8."/>
+      <w:lvlJc w:val="left"/>
+      <w:pPr>
+        <w:ind w:left="5760" w:hanging="360"/>
+      </w:pPr>
+    </w:lvl>
+    <w:lvl w:ilvl="8" w:tplc="0809001B" w:tentative="1">
+      <w:start w:val="1"/>
+      <w:numFmt w:val="lowerRoman"/>
+      <w:lvlText w:val="%9."/>
+      <w:lvlJc w:val="right"/>
+      <w:pPr>
+        <w:ind w:left="6480" w:hanging="180"/>
+      </w:pPr>
+    </w:lvl>
+  </w:abstractNum>
+  <w:abstractNum w:abstractNumId="15" w15:restartNumberingAfterBreak="0">
+    <w:nsid w:val="5F993099"/>
+    <w:multiLevelType w:val="multilevel"/>
+    <w:tmpl w:val="BA30371E"/>
+    <w:styleLink w:val="CurrentList5"/>
+    <w:lvl w:ilvl="0">
+      <w:start w:val="1"/>
+      <w:numFmt w:val="decimal"/>
+      <w:lvlText w:val="%1."/>
+      <w:lvlJc w:val="left"/>
+      <w:pPr>
+        <w:ind w:left="720" w:hanging="360"/>
+      </w:pPr>
+      <w:rPr>
+        <w:rFonts w:hint="default"/>
+      </w:rPr>
+    </w:lvl>
+    <w:lvl w:ilvl="1">
+      <w:start w:val="1"/>
+      <w:numFmt w:val="lowerLetter"/>
+      <w:lvlText w:val="%2."/>
+      <w:lvlJc w:val="left"/>
+      <w:pPr>
+        <w:ind w:left="1440" w:hanging="360"/>
+      </w:pPr>
+    </w:lvl>
+    <w:lvl w:ilvl="2">
+      <w:start w:val="1"/>
+      <w:numFmt w:val="lowerRoman"/>
+      <w:lvlText w:val="%3."/>
+      <w:lvlJc w:val="right"/>
+      <w:pPr>
+        <w:ind w:left="2160" w:hanging="180"/>
+      </w:pPr>
+    </w:lvl>
+    <w:lvl w:ilvl="3">
+      <w:start w:val="1"/>
+      <w:numFmt w:val="decimal"/>
+      <w:lvlText w:val="%4."/>
+      <w:lvlJc w:val="left"/>
+      <w:pPr>
+        <w:ind w:left="2880" w:hanging="360"/>
+      </w:pPr>
+    </w:lvl>
+    <w:lvl w:ilvl="4">
+      <w:start w:val="1"/>
+      <w:numFmt w:val="lowerLetter"/>
+      <w:lvlText w:val="%5."/>
+      <w:lvlJc w:val="left"/>
+      <w:pPr>
+        <w:ind w:left="3600" w:hanging="360"/>
+      </w:pPr>
+    </w:lvl>
+    <w:lvl w:ilvl="5">
+      <w:start w:val="1"/>
+      <w:numFmt w:val="lowerRoman"/>
+      <w:lvlText w:val="%6."/>
+      <w:lvlJc w:val="right"/>
+      <w:pPr>
+        <w:ind w:left="4320" w:hanging="180"/>
+      </w:pPr>
+    </w:lvl>
+    <w:lvl w:ilvl="6">
+      <w:start w:val="1"/>
+      <w:numFmt w:val="decimal"/>
+      <w:lvlText w:val="%7."/>
+      <w:lvlJc w:val="left"/>
+      <w:pPr>
+        <w:ind w:left="5040" w:hanging="360"/>
+      </w:pPr>
+    </w:lvl>
+    <w:lvl w:ilvl="7">
+      <w:start w:val="1"/>
+      <w:numFmt w:val="lowerLetter"/>
+      <w:lvlText w:val="%8."/>
+      <w:lvlJc w:val="left"/>
+      <w:pPr>
+        <w:ind w:left="5760" w:hanging="360"/>
+      </w:pPr>
+    </w:lvl>
+    <w:lvl w:ilvl="8">
+      <w:start w:val="1"/>
+      <w:numFmt w:val="lowerRoman"/>
+      <w:lvlText w:val="%9."/>
+      <w:lvlJc w:val="right"/>
+      <w:pPr>
+        <w:ind w:left="6480" w:hanging="180"/>
+      </w:pPr>
+    </w:lvl>
+  </w:abstractNum>
+  <w:abstractNum w:abstractNumId="16" w15:restartNumberingAfterBreak="0">
     <w:nsid w:val="6A9A7021"/>
     <w:multiLevelType w:val="multilevel"/>
     <w:tmpl w:val="FB70A40A"/>
@@ -2158,7 +4220,7 @@
       </w:rPr>
     </w:lvl>
   </w:abstractNum>
-  <w:abstractNum w:abstractNumId="6" w15:restartNumberingAfterBreak="0">
+  <w:abstractNum w:abstractNumId="17" w15:restartNumberingAfterBreak="0">
     <w:nsid w:val="7D3248EE"/>
     <w:multiLevelType w:val="hybridMultilevel"/>
     <w:tmpl w:val="9C82C3D2"/>
@@ -2248,25 +4310,58 @@
     </w:lvl>
   </w:abstractNum>
   <w:num w:numId="1" w16cid:durableId="722758299">
+    <w:abstractNumId w:val="3"/>
+  </w:num>
+  <w:num w:numId="2" w16cid:durableId="1533960009">
+    <w:abstractNumId w:val="16"/>
+  </w:num>
+  <w:num w:numId="3" w16cid:durableId="1093015810">
+    <w:abstractNumId w:val="1"/>
+  </w:num>
+  <w:num w:numId="4" w16cid:durableId="691224647">
+    <w:abstractNumId w:val="6"/>
+  </w:num>
+  <w:num w:numId="5" w16cid:durableId="198511137">
+    <w:abstractNumId w:val="17"/>
+  </w:num>
+  <w:num w:numId="6" w16cid:durableId="1278560307">
+    <w:abstractNumId w:val="9"/>
+  </w:num>
+  <w:num w:numId="7" w16cid:durableId="898130778">
     <w:abstractNumId w:val="2"/>
   </w:num>
-  <w:num w:numId="2" w16cid:durableId="1533960009">
+  <w:num w:numId="8" w16cid:durableId="123619334">
     <w:abstractNumId w:val="5"/>
   </w:num>
-  <w:num w:numId="3" w16cid:durableId="1093015810">
+  <w:num w:numId="9" w16cid:durableId="371660206">
     <w:abstractNumId w:val="0"/>
   </w:num>
-  <w:num w:numId="4" w16cid:durableId="691224647">
-    <w:abstractNumId w:val="3"/>
+  <w:num w:numId="10" w16cid:durableId="526254454">
+    <w:abstractNumId w:val="10"/>
   </w:num>
-  <w:num w:numId="5" w16cid:durableId="198511137">
-    <w:abstractNumId w:val="6"/>
+  <w:num w:numId="11" w16cid:durableId="925571628">
+    <w:abstractNumId w:val="7"/>
   </w:num>
-  <w:num w:numId="6" w16cid:durableId="1278560307">
+  <w:num w:numId="12" w16cid:durableId="2146971411">
+    <w:abstractNumId w:val="8"/>
+  </w:num>
+  <w:num w:numId="13" w16cid:durableId="1347824148">
+    <w:abstractNumId w:val="13"/>
+  </w:num>
+  <w:num w:numId="14" w16cid:durableId="439422241">
     <w:abstractNumId w:val="4"/>
   </w:num>
-  <w:num w:numId="7" w16cid:durableId="898130778">
-    <w:abstractNumId w:val="1"/>
+  <w:num w:numId="15" w16cid:durableId="329017764">
+    <w:abstractNumId w:val="15"/>
+  </w:num>
+  <w:num w:numId="16" w16cid:durableId="1613633679">
+    <w:abstractNumId w:val="14"/>
+  </w:num>
+  <w:num w:numId="17" w16cid:durableId="731854112">
+    <w:abstractNumId w:val="11"/>
+  </w:num>
+  <w:num w:numId="18" w16cid:durableId="1749038033">
+    <w:abstractNumId w:val="12"/>
   </w:num>
 </w:numbering>
 </file>
@@ -2903,6 +4998,79 @@
       </w:numPr>
     </w:pPr>
   </w:style>
+  <w:style w:type="numbering" w:customStyle="1" w:styleId="CurrentList2">
+    <w:name w:val="Current List2"/>
+    <w:uiPriority w:val="99"/>
+    <w:rsid w:val="006470CD"/>
+    <w:pPr>
+      <w:numPr>
+        <w:numId w:val="9"/>
+      </w:numPr>
+    </w:pPr>
+  </w:style>
+  <w:style w:type="numbering" w:customStyle="1" w:styleId="CurrentList3">
+    <w:name w:val="Current List3"/>
+    <w:uiPriority w:val="99"/>
+    <w:rsid w:val="006470CD"/>
+    <w:pPr>
+      <w:numPr>
+        <w:numId w:val="10"/>
+      </w:numPr>
+    </w:pPr>
+  </w:style>
+  <w:style w:type="numbering" w:customStyle="1" w:styleId="CurrentList4">
+    <w:name w:val="Current List4"/>
+    <w:uiPriority w:val="99"/>
+    <w:rsid w:val="006470CD"/>
+    <w:pPr>
+      <w:numPr>
+        <w:numId w:val="12"/>
+      </w:numPr>
+    </w:pPr>
+  </w:style>
+  <w:style w:type="numbering" w:customStyle="1" w:styleId="CurrentList5">
+    <w:name w:val="Current List5"/>
+    <w:uiPriority w:val="99"/>
+    <w:rsid w:val="00BB2603"/>
+    <w:pPr>
+      <w:numPr>
+        <w:numId w:val="15"/>
+      </w:numPr>
+    </w:pPr>
+  </w:style>
+  <w:style w:type="numbering" w:customStyle="1" w:styleId="CurrentList6">
+    <w:name w:val="Current List6"/>
+    <w:uiPriority w:val="99"/>
+    <w:rsid w:val="00BB2603"/>
+    <w:pPr>
+      <w:numPr>
+        <w:numId w:val="18"/>
+      </w:numPr>
+    </w:pPr>
+  </w:style>
+  <w:style w:type="character" w:styleId="Hyperlink">
+    <w:name w:val="Hyperlink"/>
+    <w:basedOn w:val="DefaultParagraphFont"/>
+    <w:uiPriority w:val="99"/>
+    <w:unhideWhenUsed/>
+    <w:rsid w:val="007C2E06"/>
+    <w:rPr>
+      <w:color w:val="0563C1" w:themeColor="hyperlink"/>
+      <w:u w:val="single"/>
+    </w:rPr>
+  </w:style>
+  <w:style w:type="character" w:styleId="UnresolvedMention">
+    <w:name w:val="Unresolved Mention"/>
+    <w:basedOn w:val="DefaultParagraphFont"/>
+    <w:uiPriority w:val="99"/>
+    <w:semiHidden/>
+    <w:unhideWhenUsed/>
+    <w:rsid w:val="007C2E06"/>
+    <w:rPr>
+      <w:color w:val="605E5C"/>
+      <w:shd w:val="clear" w:color="auto" w:fill="E1DFDD"/>
+    </w:rPr>
+  </w:style>
 </w:styles>
 </file>
 

</xml_diff>

<commit_message>
Presentation and bug fix
</commit_message>
<xml_diff>
--- a/Documents/Documentation.docx
+++ b/Documents/Documentation.docx
@@ -303,7 +303,7 @@
           <w:noProof/>
         </w:rPr>
         <w:drawing>
-          <wp:inline distT="0" distB="0" distL="0" distR="0" wp14:anchorId="5B2DE630" wp14:editId="626EE9B4">
+          <wp:inline distT="0" distB="0" distL="0" distR="0" wp14:anchorId="5B2DE630" wp14:editId="72D48BF4">
             <wp:extent cx="5258965" cy="3724275"/>
             <wp:effectExtent l="0" t="0" r="0" b="0"/>
             <wp:docPr id="1349114013" name="Picture 1" descr="A screenshot of a calendar&#10;&#10;Description automatically generated"/>
@@ -800,10 +800,7 @@
         <w:pStyle w:val="Heading2"/>
       </w:pPr>
       <w:r>
-        <w:t xml:space="preserve">Sprint </w:t>
-      </w:r>
-      <w:r>
-        <w:t>4</w:t>
+        <w:t>Sprint 4</w:t>
       </w:r>
     </w:p>
     <w:p>
@@ -865,7 +862,7 @@
         <w:t xml:space="preserve">Sprint </w:t>
       </w:r>
       <w:r>
-        <w:t>4</w:t>
+        <w:t>5</w:t>
       </w:r>
     </w:p>
     <w:p>
@@ -910,7 +907,7 @@
         <w:t xml:space="preserve">Sprint </w:t>
       </w:r>
       <w:r>
-        <w:t>5</w:t>
+        <w:t>6</w:t>
       </w:r>
     </w:p>
     <w:p>
@@ -955,7 +952,7 @@
         <w:t xml:space="preserve">Sprint </w:t>
       </w:r>
       <w:r>
-        <w:t>6</w:t>
+        <w:t>7</w:t>
       </w:r>
     </w:p>
     <w:p>
@@ -1003,7 +1000,7 @@
         <w:t xml:space="preserve">Sprint </w:t>
       </w:r>
       <w:r>
-        <w:t>7</w:t>
+        <w:t>8</w:t>
       </w:r>
     </w:p>
     <w:p>
@@ -2311,7 +2308,7 @@
           <w:noProof/>
         </w:rPr>
         <w:drawing>
-          <wp:inline distT="0" distB="0" distL="0" distR="0" wp14:anchorId="38247ACD" wp14:editId="6B8CCF21">
+          <wp:inline distT="0" distB="0" distL="0" distR="0" wp14:anchorId="38247ACD" wp14:editId="3B70D628">
             <wp:extent cx="2057400" cy="1612557"/>
             <wp:effectExtent l="0" t="0" r="0" b="635"/>
             <wp:docPr id="131351559" name="Picture 2" descr="A screenshot of a login screen&#10;&#10;Description automatically generated"/>
@@ -5370,6 +5367,21 @@
 </file>
 
 <file path=customXml/item1.xml><?xml version="1.0" encoding="utf-8"?>
+<p:properties xmlns:p="http://schemas.microsoft.com/office/2006/metadata/properties" xmlns:xsi="http://www.w3.org/2001/XMLSchema-instance" xmlns:pc="http://schemas.microsoft.com/office/infopath/2007/PartnerControls">
+  <documentManagement/>
+</p:properties>
+</file>
+
+<file path=customXml/item2.xml><?xml version="1.0" encoding="utf-8"?>
+<?mso-contentType ?>
+<FormTemplates xmlns="http://schemas.microsoft.com/sharepoint/v3/contenttype/forms">
+  <Display>DocumentLibraryForm</Display>
+  <Edit>DocumentLibraryForm</Edit>
+  <New>DocumentLibraryForm</New>
+</FormTemplates>
+</file>
+
+<file path=customXml/item3.xml><?xml version="1.0" encoding="utf-8"?>
 <ct:contentTypeSchema xmlns:ct="http://schemas.microsoft.com/office/2006/metadata/contentType" xmlns:ma="http://schemas.microsoft.com/office/2006/metadata/properties/metaAttributes" ct:_="" ma:_="" ma:contentTypeName="Document" ma:contentTypeID="0x010100532164C480993548BA42EAA5DA27B1BB" ma:contentTypeVersion="3" ma:contentTypeDescription="Create a new document." ma:contentTypeScope="" ma:versionID="3a042c3cc55057d828c6e73d9e7b32d5">
   <xsd:schema xmlns:xsd="http://www.w3.org/2001/XMLSchema" xmlns:xs="http://www.w3.org/2001/XMLSchema" xmlns:p="http://schemas.microsoft.com/office/2006/metadata/properties" xmlns:ns3="e10e8b2f-5e44-4616-8653-cc315716dd15" targetNamespace="http://schemas.microsoft.com/office/2006/metadata/properties" ma:root="true" ma:fieldsID="1e694ee4e378e703b1ff34b162a8015b" ns3:_="">
     <xsd:import namespace="e10e8b2f-5e44-4616-8653-cc315716dd15"/>
@@ -5507,22 +5519,24 @@
 </ct:contentTypeSchema>
 </file>
 
-<file path=customXml/item2.xml><?xml version="1.0" encoding="utf-8"?>
-<?mso-contentType ?>
-<FormTemplates xmlns="http://schemas.microsoft.com/sharepoint/v3/contenttype/forms">
-  <Display>DocumentLibraryForm</Display>
-  <Edit>DocumentLibraryForm</Edit>
-  <New>DocumentLibraryForm</New>
-</FormTemplates>
+<file path=customXml/itemProps1.xml><?xml version="1.0" encoding="utf-8"?>
+<ds:datastoreItem xmlns:ds="http://schemas.openxmlformats.org/officeDocument/2006/customXml" ds:itemID="{684ACF69-0B30-492D-86DE-8CCB7F05A27A}">
+  <ds:schemaRefs>
+    <ds:schemaRef ds:uri="http://schemas.microsoft.com/office/2006/metadata/properties"/>
+    <ds:schemaRef ds:uri="http://schemas.microsoft.com/office/infopath/2007/PartnerControls"/>
+  </ds:schemaRefs>
+</ds:datastoreItem>
 </file>
 
-<file path=customXml/item3.xml><?xml version="1.0" encoding="utf-8"?>
-<p:properties xmlns:p="http://schemas.microsoft.com/office/2006/metadata/properties" xmlns:xsi="http://www.w3.org/2001/XMLSchema-instance" xmlns:pc="http://schemas.microsoft.com/office/infopath/2007/PartnerControls">
-  <documentManagement/>
-</p:properties>
+<file path=customXml/itemProps2.xml><?xml version="1.0" encoding="utf-8"?>
+<ds:datastoreItem xmlns:ds="http://schemas.openxmlformats.org/officeDocument/2006/customXml" ds:itemID="{B8AB4F9F-23D3-4235-ACC4-35189FDBB8FB}">
+  <ds:schemaRefs>
+    <ds:schemaRef ds:uri="http://schemas.microsoft.com/sharepoint/v3/contenttype/forms"/>
+  </ds:schemaRefs>
+</ds:datastoreItem>
 </file>
 
-<file path=customXml/itemProps1.xml><?xml version="1.0" encoding="utf-8"?>
+<file path=customXml/itemProps3.xml><?xml version="1.0" encoding="utf-8"?>
 <ds:datastoreItem xmlns:ds="http://schemas.openxmlformats.org/officeDocument/2006/customXml" ds:itemID="{C00980BC-C656-4E56-AC09-664898C19BAC}">
   <ds:schemaRefs>
     <ds:schemaRef ds:uri="http://schemas.microsoft.com/office/2006/metadata/contentType"/>
@@ -5538,21 +5552,4 @@
     <ds:schemaRef ds:uri="http://schemas.microsoft.com/internal/obd"/>
   </ds:schemaRefs>
 </ds:datastoreItem>
-</file>
-
-<file path=customXml/itemProps2.xml><?xml version="1.0" encoding="utf-8"?>
-<ds:datastoreItem xmlns:ds="http://schemas.openxmlformats.org/officeDocument/2006/customXml" ds:itemID="{B8AB4F9F-23D3-4235-ACC4-35189FDBB8FB}">
-  <ds:schemaRefs>
-    <ds:schemaRef ds:uri="http://schemas.microsoft.com/sharepoint/v3/contenttype/forms"/>
-  </ds:schemaRefs>
-</ds:datastoreItem>
-</file>
-
-<file path=customXml/itemProps3.xml><?xml version="1.0" encoding="utf-8"?>
-<ds:datastoreItem xmlns:ds="http://schemas.openxmlformats.org/officeDocument/2006/customXml" ds:itemID="{684ACF69-0B30-492D-86DE-8CCB7F05A27A}">
-  <ds:schemaRefs>
-    <ds:schemaRef ds:uri="http://schemas.microsoft.com/office/2006/metadata/properties"/>
-    <ds:schemaRef ds:uri="http://schemas.microsoft.com/office/infopath/2007/PartnerControls"/>
-  </ds:schemaRefs>
-</ds:datastoreItem>
 </file>
</xml_diff>